<commit_message>
corrected a typo in 3a
</commit_message>
<xml_diff>
--- a/HW CS 4820/HW4/q3_HW4.docx
+++ b/HW CS 4820/HW4/q3_HW4.docx
@@ -2893,7 +2893,15 @@
             <w:rPr>
               <w:rFonts w:ascii="Cambria Math" w:eastAsiaTheme="minorEastAsia" w:hAnsi="Cambria Math"/>
             </w:rPr>
-            <m:t>&gt;4p)</m:t>
+            <m:t>≥</m:t>
+          </m:r>
+          <w:bookmarkStart w:id="0" w:name="_GoBack"/>
+          <w:bookmarkEnd w:id="0"/>
+          <m:r>
+            <w:rPr>
+              <w:rFonts w:ascii="Cambria Math" w:eastAsiaTheme="minorEastAsia" w:hAnsi="Cambria Math"/>
+            </w:rPr>
+            <m:t>4p)</m:t>
           </m:r>
         </m:oMath>
       </m:oMathPara>
@@ -3045,8 +3053,6 @@
           <w:rFonts w:eastAsiaTheme="minorEastAsia"/>
         </w:rPr>
       </w:pPr>
-      <w:bookmarkStart w:id="0" w:name="_GoBack"/>
-      <w:bookmarkEnd w:id="0"/>
     </w:p>
     <w:sectPr>
       <w:pgSz w:w="12240" w:h="15840"/>

</xml_diff>

<commit_message>
3a explained better now
</commit_message>
<xml_diff>
--- a/HW CS 4820/HW4/q3_HW4.docx
+++ b/HW CS 4820/HW4/q3_HW4.docx
@@ -2785,17 +2785,8 @@
         <w:rPr>
           <w:rFonts w:eastAsiaTheme="minorEastAsia"/>
         </w:rPr>
-        <w:t>So</w:t>
+        <w:t xml:space="preserve">And </w:t>
       </w:r>
-    </w:p>
-    <w:p>
-      <w:pPr>
-        <w:pStyle w:val="ListParagraph"/>
-        <w:jc w:val="center"/>
-        <w:rPr>
-          <w:rFonts w:eastAsiaTheme="minorEastAsia"/>
-        </w:rPr>
-      </w:pPr>
     </w:p>
     <w:p>
       <w:pPr>
@@ -2853,6 +2844,182 @@
                 <w:rPr>
                   <w:rFonts w:ascii="Cambria Math" w:eastAsiaTheme="minorEastAsia" w:hAnsi="Cambria Math"/>
                 </w:rPr>
+                <m:t>≥4p</m:t>
+              </m:r>
+            </m:e>
+          </m:d>
+          <m:r>
+            <w:rPr>
+              <w:rFonts w:ascii="Cambria Math" w:eastAsiaTheme="minorEastAsia" w:hAnsi="Cambria Math"/>
+            </w:rPr>
+            <m:t>=P</m:t>
+          </m:r>
+          <m:d>
+            <m:dPr>
+              <m:ctrlPr>
+                <w:rPr>
+                  <w:rFonts w:ascii="Cambria Math" w:eastAsiaTheme="minorEastAsia" w:hAnsi="Cambria Math"/>
+                  <w:i/>
+                </w:rPr>
+              </m:ctrlPr>
+            </m:dPr>
+            <m:e>
+              <m:sSub>
+                <m:sSubPr>
+                  <m:ctrlPr>
+                    <w:rPr>
+                      <w:rFonts w:ascii="Cambria Math" w:eastAsiaTheme="minorEastAsia" w:hAnsi="Cambria Math"/>
+                      <w:i/>
+                    </w:rPr>
+                  </m:ctrlPr>
+                </m:sSubPr>
+                <m:e>
+                  <m:r>
+                    <w:rPr>
+                      <w:rFonts w:ascii="Cambria Math" w:eastAsiaTheme="minorEastAsia" w:hAnsi="Cambria Math"/>
+                    </w:rPr>
+                    <m:t>X</m:t>
+                  </m:r>
+                </m:e>
+                <m:sub>
+                  <m:r>
+                    <w:rPr>
+                      <w:rFonts w:ascii="Cambria Math" w:eastAsiaTheme="minorEastAsia" w:hAnsi="Cambria Math"/>
+                    </w:rPr>
+                    <m:t>new</m:t>
+                  </m:r>
+                </m:sub>
+              </m:sSub>
+              <m:r>
+                <w:rPr>
+                  <w:rFonts w:ascii="Cambria Math" w:eastAsiaTheme="minorEastAsia" w:hAnsi="Cambria Math"/>
+                </w:rPr>
+                <m:t>&gt;4p</m:t>
+              </m:r>
+            </m:e>
+          </m:d>
+          <m:r>
+            <w:rPr>
+              <w:rFonts w:ascii="Cambria Math" w:eastAsiaTheme="minorEastAsia" w:hAnsi="Cambria Math"/>
+            </w:rPr>
+            <m:t>+P(</m:t>
+          </m:r>
+          <m:sSub>
+            <m:sSubPr>
+              <m:ctrlPr>
+                <w:rPr>
+                  <w:rFonts w:ascii="Cambria Math" w:eastAsiaTheme="minorEastAsia" w:hAnsi="Cambria Math"/>
+                  <w:i/>
+                </w:rPr>
+              </m:ctrlPr>
+            </m:sSubPr>
+            <m:e>
+              <m:r>
+                <w:rPr>
+                  <w:rFonts w:ascii="Cambria Math" w:eastAsiaTheme="minorEastAsia" w:hAnsi="Cambria Math"/>
+                </w:rPr>
+                <m:t>X</m:t>
+              </m:r>
+            </m:e>
+            <m:sub>
+              <m:r>
+                <w:rPr>
+                  <w:rFonts w:ascii="Cambria Math" w:eastAsiaTheme="minorEastAsia" w:hAnsi="Cambria Math"/>
+                </w:rPr>
+                <m:t>new</m:t>
+              </m:r>
+            </m:sub>
+          </m:sSub>
+          <m:r>
+            <w:rPr>
+              <w:rFonts w:ascii="Cambria Math" w:eastAsiaTheme="minorEastAsia" w:hAnsi="Cambria Math"/>
+            </w:rPr>
+            <m:t>=4p)</m:t>
+          </m:r>
+        </m:oMath>
+      </m:oMathPara>
+      <w:bookmarkStart w:id="0" w:name="_GoBack"/>
+      <w:bookmarkEnd w:id="0"/>
+    </w:p>
+    <w:p>
+      <w:pPr>
+        <w:pStyle w:val="ListParagraph"/>
+        <w:rPr>
+          <w:rFonts w:eastAsiaTheme="minorEastAsia"/>
+        </w:rPr>
+      </w:pPr>
+      <w:r>
+        <w:rPr>
+          <w:rFonts w:eastAsiaTheme="minorEastAsia"/>
+        </w:rPr>
+        <w:t>So</w:t>
+      </w:r>
+    </w:p>
+    <w:p>
+      <w:pPr>
+        <w:pStyle w:val="ListParagraph"/>
+        <w:jc w:val="center"/>
+        <w:rPr>
+          <w:rFonts w:eastAsiaTheme="minorEastAsia"/>
+        </w:rPr>
+      </w:pPr>
+    </w:p>
+    <w:p>
+      <w:pPr>
+        <w:pStyle w:val="ListParagraph"/>
+        <w:jc w:val="center"/>
+        <w:rPr>
+          <w:rFonts w:eastAsiaTheme="minorEastAsia"/>
+        </w:rPr>
+      </w:pPr>
+      <m:oMathPara>
+        <m:oMath>
+          <m:r>
+            <w:rPr>
+              <w:rFonts w:ascii="Cambria Math" w:eastAsiaTheme="minorEastAsia" w:hAnsi="Cambria Math"/>
+            </w:rPr>
+            <m:t>P</m:t>
+          </m:r>
+          <m:d>
+            <m:dPr>
+              <m:ctrlPr>
+                <w:rPr>
+                  <w:rFonts w:ascii="Cambria Math" w:eastAsiaTheme="minorEastAsia" w:hAnsi="Cambria Math"/>
+                  <w:i/>
+                </w:rPr>
+              </m:ctrlPr>
+            </m:dPr>
+            <m:e>
+              <m:sSub>
+                <m:sSubPr>
+                  <m:ctrlPr>
+                    <w:rPr>
+                      <w:rFonts w:ascii="Cambria Math" w:eastAsiaTheme="minorEastAsia" w:hAnsi="Cambria Math"/>
+                      <w:i/>
+                    </w:rPr>
+                  </m:ctrlPr>
+                </m:sSubPr>
+                <m:e>
+                  <m:r>
+                    <w:rPr>
+                      <w:rFonts w:ascii="Cambria Math" w:eastAsiaTheme="minorEastAsia" w:hAnsi="Cambria Math"/>
+                    </w:rPr>
+                    <m:t>X</m:t>
+                  </m:r>
+                </m:e>
+                <m:sub>
+                  <m:r>
+                    <w:rPr>
+                      <w:rFonts w:ascii="Cambria Math" w:eastAsiaTheme="minorEastAsia" w:hAnsi="Cambria Math"/>
+                    </w:rPr>
+                    <m:t>new</m:t>
+                  </m:r>
+                </m:sub>
+              </m:sSub>
+              <m:r>
+                <w:rPr>
+                  <w:rFonts w:ascii="Cambria Math" w:eastAsiaTheme="minorEastAsia" w:hAnsi="Cambria Math"/>
+                </w:rPr>
                 <m:t>&gt;4p</m:t>
               </m:r>
             </m:e>
@@ -2895,8 +3062,6 @@
             </w:rPr>
             <m:t>≥</m:t>
           </m:r>
-          <w:bookmarkStart w:id="0" w:name="_GoBack"/>
-          <w:bookmarkEnd w:id="0"/>
           <m:r>
             <w:rPr>
               <w:rFonts w:ascii="Cambria Math" w:eastAsiaTheme="minorEastAsia" w:hAnsi="Cambria Math"/>

</xml_diff>

<commit_message>
part b of q3 done
</commit_message>
<xml_diff>
--- a/HW CS 4820/HW4/q3_HW4.docx
+++ b/HW CS 4820/HW4/q3_HW4.docx
@@ -661,6 +661,9 @@
                   </m:sSubSupPr>
                   <m:e>
                     <m:r>
+                      <m:rPr>
+                        <m:sty m:val="p"/>
+                      </m:rPr>
                       <w:rPr>
                         <w:rFonts w:ascii="Cambria Math" w:eastAsiaTheme="minorEastAsia" w:hAnsi="Cambria Math"/>
                       </w:rPr>
@@ -1083,19 +1086,7 @@
                 <w:rPr>
                   <w:rFonts w:ascii="Cambria Math" w:eastAsiaTheme="minorEastAsia" w:hAnsi="Cambria Math"/>
                 </w:rPr>
-                <m:t>)</m:t>
-              </m:r>
-              <m:r>
-                <w:rPr>
-                  <w:rFonts w:ascii="Cambria Math" w:eastAsiaTheme="minorEastAsia" w:hAnsi="Cambria Math"/>
-                </w:rPr>
-                <m:t>=</m:t>
-              </m:r>
-              <m:r>
-                <w:rPr>
-                  <w:rFonts w:ascii="Cambria Math" w:eastAsiaTheme="minorEastAsia" w:hAnsi="Cambria Math"/>
-                </w:rPr>
-                <m:t>E(</m:t>
+                <m:t>)=E(</m:t>
               </m:r>
               <m:nary>
                 <m:naryPr>
@@ -1123,13 +1114,7 @@
                         <w:rPr>
                           <w:rFonts w:ascii="Cambria Math" w:eastAsiaTheme="minorEastAsia" w:hAnsi="Cambria Math"/>
                         </w:rPr>
-                        <m:t>u,v∈S</m:t>
-                      </m:r>
-                      <m:r>
-                        <w:rPr>
-                          <w:rFonts w:ascii="Cambria Math" w:eastAsiaTheme="minorEastAsia" w:hAnsi="Cambria Math"/>
-                        </w:rPr>
-                        <m:t xml:space="preserve"> such</m:t>
+                        <m:t>u,v∈S such</m:t>
                       </m:r>
                     </m:e>
                     <m:e>
@@ -1182,13 +1167,7 @@
                     <w:rPr>
                       <w:rFonts w:ascii="Cambria Math" w:eastAsiaTheme="minorEastAsia" w:hAnsi="Cambria Math"/>
                     </w:rPr>
-                    <m:t>)</m:t>
-                  </m:r>
-                  <m:r>
-                    <w:rPr>
-                      <w:rFonts w:ascii="Cambria Math" w:eastAsiaTheme="minorEastAsia" w:hAnsi="Cambria Math"/>
-                    </w:rPr>
-                    <m:t xml:space="preserve">+ </m:t>
+                    <m:t xml:space="preserve">)+ </m:t>
                   </m:r>
                 </m:e>
               </m:nary>
@@ -1249,13 +1228,7 @@
                         <w:rPr>
                           <w:rFonts w:ascii="Cambria Math" w:eastAsiaTheme="minorEastAsia" w:hAnsi="Cambria Math"/>
                         </w:rPr>
-                        <m:t>u,</m:t>
-                      </m:r>
-                      <m:r>
-                        <w:rPr>
-                          <w:rFonts w:ascii="Cambria Math" w:eastAsiaTheme="minorEastAsia" w:hAnsi="Cambria Math"/>
-                        </w:rPr>
-                        <m:t>u</m:t>
+                        <m:t>u,u</m:t>
                       </m:r>
                     </m:sub>
                   </m:sSub>
@@ -1403,13 +1376,7 @@
                 <w:rPr>
                   <w:rFonts w:ascii="Cambria Math" w:eastAsiaTheme="minorEastAsia" w:hAnsi="Cambria Math"/>
                 </w:rPr>
-                <m:t>+0*</m:t>
-              </m:r>
-              <m:r>
-                <w:rPr>
-                  <w:rFonts w:ascii="Cambria Math" w:eastAsiaTheme="minorEastAsia" w:hAnsi="Cambria Math"/>
-                </w:rPr>
-                <m:t>P</m:t>
+                <m:t>+0*P</m:t>
               </m:r>
               <m:d>
                 <m:dPr>
@@ -1459,13 +1426,7 @@
                 <w:rPr>
                   <w:rFonts w:ascii="Cambria Math" w:eastAsiaTheme="minorEastAsia" w:hAnsi="Cambria Math"/>
                 </w:rPr>
-                <m:t>+</m:t>
-              </m:r>
-              <m:r>
-                <w:rPr>
-                  <w:rFonts w:ascii="Cambria Math" w:eastAsiaTheme="minorEastAsia" w:hAnsi="Cambria Math"/>
-                </w:rPr>
-                <m:t xml:space="preserve"> </m:t>
+                <m:t xml:space="preserve">+ </m:t>
               </m:r>
             </m:e>
           </m:nary>
@@ -1544,13 +1505,7 @@
                     <w:rPr>
                       <w:rFonts w:ascii="Cambria Math" w:eastAsiaTheme="minorEastAsia" w:hAnsi="Cambria Math"/>
                     </w:rPr>
-                    <m:t>=1</m:t>
-                  </m:r>
-                  <m:r>
-                    <w:rPr>
-                      <w:rFonts w:ascii="Cambria Math" w:eastAsiaTheme="minorEastAsia" w:hAnsi="Cambria Math"/>
-                    </w:rPr>
-                    <m:t xml:space="preserve"> </m:t>
+                    <m:t xml:space="preserve">=1 </m:t>
                   </m:r>
                 </m:e>
               </m:d>
@@ -1851,13 +1806,7 @@
             <w:rPr>
               <w:rFonts w:ascii="Cambria Math" w:eastAsiaTheme="minorEastAsia" w:hAnsi="Cambria Math"/>
             </w:rPr>
-            <m:t>=</m:t>
-          </m:r>
-          <m:r>
-            <w:rPr>
-              <w:rFonts w:ascii="Cambria Math" w:eastAsiaTheme="minorEastAsia" w:hAnsi="Cambria Math"/>
-            </w:rPr>
-            <m:t>2*</m:t>
+            <m:t>=2*</m:t>
           </m:r>
           <m:nary>
             <m:naryPr>
@@ -1993,13 +1942,7 @@
                 <w:rPr>
                   <w:rFonts w:ascii="Cambria Math" w:eastAsiaTheme="minorEastAsia" w:hAnsi="Cambria Math"/>
                 </w:rPr>
-                <m:t>1*</m:t>
-              </m:r>
-              <m:r>
-                <w:rPr>
-                  <w:rFonts w:ascii="Cambria Math" w:eastAsiaTheme="minorEastAsia" w:hAnsi="Cambria Math"/>
-                </w:rPr>
-                <m:t>1</m:t>
+                <m:t>1*1</m:t>
               </m:r>
             </m:e>
           </m:nary>
@@ -2026,13 +1969,7 @@
             <w:rPr>
               <w:rFonts w:ascii="Cambria Math" w:hAnsi="Cambria Math"/>
             </w:rPr>
-            <m:t>=</m:t>
-          </m:r>
-          <m:r>
-            <w:rPr>
-              <w:rFonts w:ascii="Cambria Math" w:hAnsi="Cambria Math"/>
-            </w:rPr>
-            <m:t>2*</m:t>
+            <m:t>=2*</m:t>
           </m:r>
           <m:f>
             <m:fPr>
@@ -2170,19 +2107,7 @@
             <w:rPr>
               <w:rFonts w:ascii="Cambria Math" w:hAnsi="Cambria Math"/>
             </w:rPr>
-            <m:t>=2p</m:t>
-          </m:r>
-          <m:r>
-            <w:rPr>
-              <w:rFonts w:ascii="Cambria Math" w:hAnsi="Cambria Math"/>
-            </w:rPr>
-            <m:t>-</m:t>
-          </m:r>
-          <m:r>
-            <w:rPr>
-              <w:rFonts w:ascii="Cambria Math" w:hAnsi="Cambria Math"/>
-            </w:rPr>
-            <m:t>1</m:t>
+            <m:t>=2p-1</m:t>
           </m:r>
         </m:oMath>
       </m:oMathPara>
@@ -2543,19 +2468,7 @@
           <w:rPr>
             <w:rFonts w:ascii="Cambria Math" w:eastAsiaTheme="minorEastAsia" w:hAnsi="Cambria Math"/>
           </w:rPr>
-          <m:t>p</m:t>
-        </m:r>
-        <m:r>
-          <w:rPr>
-            <w:rFonts w:ascii="Cambria Math" w:eastAsiaTheme="minorEastAsia" w:hAnsi="Cambria Math"/>
-          </w:rPr>
-          <m:t>&gt;</m:t>
-        </m:r>
-        <m:r>
-          <w:rPr>
-            <w:rFonts w:ascii="Cambria Math" w:eastAsiaTheme="minorEastAsia" w:hAnsi="Cambria Math"/>
-          </w:rPr>
-          <m:t>0</m:t>
+          <m:t>p&gt;0</m:t>
         </m:r>
       </m:oMath>
       <w:r>
@@ -2938,8 +2851,6 @@
           </m:r>
         </m:oMath>
       </m:oMathPara>
-      <w:bookmarkStart w:id="0" w:name="_GoBack"/>
-      <w:bookmarkEnd w:id="0"/>
     </w:p>
     <w:p>
       <w:pPr>
@@ -3060,13 +2971,7 @@
             <w:rPr>
               <w:rFonts w:ascii="Cambria Math" w:eastAsiaTheme="minorEastAsia" w:hAnsi="Cambria Math"/>
             </w:rPr>
-            <m:t>≥</m:t>
-          </m:r>
-          <m:r>
-            <w:rPr>
-              <w:rFonts w:ascii="Cambria Math" w:eastAsiaTheme="minorEastAsia" w:hAnsi="Cambria Math"/>
-            </w:rPr>
-            <m:t>4p)</m:t>
+            <m:t>≥4p)</m:t>
           </m:r>
         </m:oMath>
       </m:oMathPara>
@@ -3214,6 +3119,2602 @@
           <w:ilvl w:val="0"/>
           <w:numId w:val="1"/>
         </w:numPr>
+        <w:rPr>
+          <w:rFonts w:eastAsiaTheme="minorEastAsia"/>
+        </w:rPr>
+      </w:pPr>
+      <w:r>
+        <w:rPr>
+          <w:rFonts w:eastAsiaTheme="minorEastAsia"/>
+        </w:rPr>
+        <w:t xml:space="preserve">We first will determine how to get the number of collisions at a table entry </w:t>
+      </w:r>
+      <m:oMath>
+        <m:r>
+          <w:rPr>
+            <w:rFonts w:ascii="Cambria Math" w:eastAsiaTheme="minorEastAsia" w:hAnsi="Cambria Math"/>
+          </w:rPr>
+          <m:t>i</m:t>
+        </m:r>
+      </m:oMath>
+      <w:r>
+        <w:rPr>
+          <w:rFonts w:eastAsiaTheme="minorEastAsia"/>
+        </w:rPr>
+        <w:t xml:space="preserve"> given there are </w:t>
+      </w:r>
+      <m:oMath>
+        <m:sSub>
+          <m:sSubPr>
+            <m:ctrlPr>
+              <w:rPr>
+                <w:rFonts w:ascii="Cambria Math" w:eastAsiaTheme="minorEastAsia" w:hAnsi="Cambria Math"/>
+                <w:i/>
+              </w:rPr>
+            </m:ctrlPr>
+          </m:sSubPr>
+          <m:e>
+            <m:r>
+              <w:rPr>
+                <w:rFonts w:ascii="Cambria Math" w:eastAsiaTheme="minorEastAsia" w:hAnsi="Cambria Math"/>
+              </w:rPr>
+              <m:t>n</m:t>
+            </m:r>
+          </m:e>
+          <m:sub>
+            <m:r>
+              <w:rPr>
+                <w:rFonts w:ascii="Cambria Math" w:eastAsiaTheme="minorEastAsia" w:hAnsi="Cambria Math"/>
+              </w:rPr>
+              <m:t>i</m:t>
+            </m:r>
+          </m:sub>
+        </m:sSub>
+      </m:oMath>
+      <w:r>
+        <w:rPr>
+          <w:rFonts w:eastAsiaTheme="minorEastAsia"/>
+        </w:rPr>
+        <w:t xml:space="preserve"> words stored there. A collision is defined as </w:t>
+      </w:r>
+      <m:oMath>
+        <m:r>
+          <w:rPr>
+            <w:rFonts w:ascii="Cambria Math" w:eastAsiaTheme="minorEastAsia" w:hAnsi="Cambria Math"/>
+          </w:rPr>
+          <m:t>u,v∈S such that u≠v and h</m:t>
+        </m:r>
+        <m:d>
+          <m:dPr>
+            <m:ctrlPr>
+              <w:rPr>
+                <w:rFonts w:ascii="Cambria Math" w:eastAsiaTheme="minorEastAsia" w:hAnsi="Cambria Math"/>
+                <w:i/>
+              </w:rPr>
+            </m:ctrlPr>
+          </m:dPr>
+          <m:e>
+            <m:r>
+              <w:rPr>
+                <w:rFonts w:ascii="Cambria Math" w:eastAsiaTheme="minorEastAsia" w:hAnsi="Cambria Math"/>
+              </w:rPr>
+              <m:t>u</m:t>
+            </m:r>
+          </m:e>
+        </m:d>
+        <m:r>
+          <w:rPr>
+            <w:rFonts w:ascii="Cambria Math" w:eastAsiaTheme="minorEastAsia" w:hAnsi="Cambria Math"/>
+          </w:rPr>
+          <m:t>=h(v)</m:t>
+        </m:r>
+      </m:oMath>
+      <w:r>
+        <w:rPr>
+          <w:rFonts w:eastAsiaTheme="minorEastAsia"/>
+        </w:rPr>
+        <w:t>.</w:t>
+      </w:r>
+      <w:r>
+        <w:rPr>
+          <w:rFonts w:eastAsiaTheme="minorEastAsia"/>
+        </w:rPr>
+        <w:t xml:space="preserve"> If there is one word stored there, there are no collisions; if there are two stored, there is one collision; if there are </w:t>
+      </w:r>
+      <m:oMath>
+        <m:sSub>
+          <m:sSubPr>
+            <m:ctrlPr>
+              <w:rPr>
+                <w:rFonts w:ascii="Cambria Math" w:eastAsiaTheme="minorEastAsia" w:hAnsi="Cambria Math"/>
+                <w:i/>
+              </w:rPr>
+            </m:ctrlPr>
+          </m:sSubPr>
+          <m:e>
+            <m:r>
+              <w:rPr>
+                <w:rFonts w:ascii="Cambria Math" w:eastAsiaTheme="minorEastAsia" w:hAnsi="Cambria Math"/>
+              </w:rPr>
+              <m:t>n</m:t>
+            </m:r>
+          </m:e>
+          <m:sub>
+            <m:r>
+              <w:rPr>
+                <w:rFonts w:ascii="Cambria Math" w:eastAsiaTheme="minorEastAsia" w:hAnsi="Cambria Math"/>
+              </w:rPr>
+              <m:t>i</m:t>
+            </m:r>
+          </m:sub>
+        </m:sSub>
+      </m:oMath>
+      <w:r>
+        <w:rPr>
+          <w:rFonts w:eastAsiaTheme="minorEastAsia"/>
+        </w:rPr>
+        <w:t xml:space="preserve"> words stored, there are </w:t>
+      </w:r>
+      <m:oMath>
+        <m:d>
+          <m:dPr>
+            <m:ctrlPr>
+              <w:rPr>
+                <w:rFonts w:ascii="Cambria Math" w:eastAsiaTheme="minorEastAsia" w:hAnsi="Cambria Math"/>
+                <w:i/>
+              </w:rPr>
+            </m:ctrlPr>
+          </m:dPr>
+          <m:e>
+            <m:f>
+              <m:fPr>
+                <m:type m:val="noBar"/>
+                <m:ctrlPr>
+                  <w:rPr>
+                    <w:rFonts w:ascii="Cambria Math" w:eastAsiaTheme="minorEastAsia" w:hAnsi="Cambria Math"/>
+                    <w:i/>
+                  </w:rPr>
+                </m:ctrlPr>
+              </m:fPr>
+              <m:num>
+                <m:sSub>
+                  <m:sSubPr>
+                    <m:ctrlPr>
+                      <w:rPr>
+                        <w:rFonts w:ascii="Cambria Math" w:hAnsi="Cambria Math"/>
+                        <w:i/>
+                      </w:rPr>
+                    </m:ctrlPr>
+                  </m:sSubPr>
+                  <m:e>
+                    <m:r>
+                      <w:rPr>
+                        <w:rFonts w:ascii="Cambria Math" w:hAnsi="Cambria Math"/>
+                      </w:rPr>
+                      <m:t>n</m:t>
+                    </m:r>
+                  </m:e>
+                  <m:sub>
+                    <m:r>
+                      <w:rPr>
+                        <w:rFonts w:ascii="Cambria Math" w:hAnsi="Cambria Math"/>
+                      </w:rPr>
+                      <m:t>i</m:t>
+                    </m:r>
+                  </m:sub>
+                </m:sSub>
+              </m:num>
+              <m:den>
+                <m:r>
+                  <w:rPr>
+                    <w:rFonts w:ascii="Cambria Math" w:hAnsi="Cambria Math"/>
+                  </w:rPr>
+                  <m:t>2</m:t>
+                </m:r>
+              </m:den>
+            </m:f>
+          </m:e>
+        </m:d>
+      </m:oMath>
+      <w:r>
+        <w:rPr>
+          <w:rFonts w:eastAsiaTheme="minorEastAsia"/>
+        </w:rPr>
+        <w:t xml:space="preserve"> collisions because there’s a collision between every pair of words. </w:t>
+      </w:r>
+      <w:r>
+        <w:rPr>
+          <w:rFonts w:eastAsiaTheme="minorEastAsia"/>
+        </w:rPr>
+        <w:t xml:space="preserve">We now thus define a random variable </w:t>
+      </w:r>
+      <m:oMath>
+        <m:r>
+          <w:rPr>
+            <w:rFonts w:ascii="Cambria Math" w:eastAsiaTheme="minorEastAsia" w:hAnsi="Cambria Math"/>
+          </w:rPr>
+          <m:t>X</m:t>
+        </m:r>
+      </m:oMath>
+      <w:r>
+        <w:rPr>
+          <w:rFonts w:eastAsiaTheme="minorEastAsia"/>
+        </w:rPr>
+        <w:t xml:space="preserve"> that represents the total number of collisions in the hash table:</w:t>
+      </w:r>
+    </w:p>
+    <w:p>
+      <w:pPr>
+        <w:pStyle w:val="ListParagraph"/>
+        <w:rPr>
+          <w:rFonts w:eastAsiaTheme="minorEastAsia"/>
+        </w:rPr>
+      </w:pPr>
+    </w:p>
+    <w:p>
+      <w:pPr>
+        <w:pStyle w:val="ListParagraph"/>
+        <w:rPr>
+          <w:rFonts w:eastAsiaTheme="minorEastAsia"/>
+        </w:rPr>
+      </w:pPr>
+      <m:oMathPara>
+        <m:oMath>
+          <m:r>
+            <w:rPr>
+              <w:rFonts w:ascii="Cambria Math" w:eastAsiaTheme="minorEastAsia" w:hAnsi="Cambria Math"/>
+            </w:rPr>
+            <m:t xml:space="preserve">X= </m:t>
+          </m:r>
+          <m:nary>
+            <m:naryPr>
+              <m:chr m:val="∑"/>
+              <m:limLoc m:val="undOvr"/>
+              <m:ctrlPr>
+                <w:rPr>
+                  <w:rFonts w:ascii="Cambria Math" w:eastAsiaTheme="minorEastAsia" w:hAnsi="Cambria Math"/>
+                  <w:i/>
+                </w:rPr>
+              </m:ctrlPr>
+            </m:naryPr>
+            <m:sub>
+              <m:r>
+                <w:rPr>
+                  <w:rFonts w:ascii="Cambria Math" w:eastAsiaTheme="minorEastAsia" w:hAnsi="Cambria Math"/>
+                </w:rPr>
+                <m:t>i=1</m:t>
+              </m:r>
+            </m:sub>
+            <m:sup>
+              <m:r>
+                <w:rPr>
+                  <w:rFonts w:ascii="Cambria Math" w:eastAsiaTheme="minorEastAsia" w:hAnsi="Cambria Math"/>
+                </w:rPr>
+                <m:t>p</m:t>
+              </m:r>
+            </m:sup>
+            <m:e>
+              <m:d>
+                <m:dPr>
+                  <m:ctrlPr>
+                    <w:rPr>
+                      <w:rFonts w:ascii="Cambria Math" w:eastAsiaTheme="minorEastAsia" w:hAnsi="Cambria Math"/>
+                      <w:i/>
+                    </w:rPr>
+                  </m:ctrlPr>
+                </m:dPr>
+                <m:e>
+                  <m:f>
+                    <m:fPr>
+                      <m:type m:val="noBar"/>
+                      <m:ctrlPr>
+                        <w:rPr>
+                          <w:rFonts w:ascii="Cambria Math" w:eastAsiaTheme="minorEastAsia" w:hAnsi="Cambria Math"/>
+                          <w:i/>
+                        </w:rPr>
+                      </m:ctrlPr>
+                    </m:fPr>
+                    <m:num>
+                      <m:sSub>
+                        <m:sSubPr>
+                          <m:ctrlPr>
+                            <w:rPr>
+                              <w:rFonts w:ascii="Cambria Math" w:hAnsi="Cambria Math"/>
+                              <w:i/>
+                            </w:rPr>
+                          </m:ctrlPr>
+                        </m:sSubPr>
+                        <m:e>
+                          <m:r>
+                            <w:rPr>
+                              <w:rFonts w:ascii="Cambria Math" w:hAnsi="Cambria Math"/>
+                            </w:rPr>
+                            <m:t>p</m:t>
+                          </m:r>
+                        </m:e>
+                        <m:sub>
+                          <m:r>
+                            <w:rPr>
+                              <w:rFonts w:ascii="Cambria Math" w:hAnsi="Cambria Math"/>
+                            </w:rPr>
+                            <m:t>i</m:t>
+                          </m:r>
+                        </m:sub>
+                      </m:sSub>
+                    </m:num>
+                    <m:den>
+                      <m:r>
+                        <w:rPr>
+                          <w:rFonts w:ascii="Cambria Math" w:hAnsi="Cambria Math"/>
+                        </w:rPr>
+                        <m:t>2</m:t>
+                      </m:r>
+                    </m:den>
+                  </m:f>
+                </m:e>
+              </m:d>
+            </m:e>
+          </m:nary>
+        </m:oMath>
+      </m:oMathPara>
+    </w:p>
+    <w:p>
+      <w:pPr>
+        <w:rPr>
+          <w:rFonts w:eastAsiaTheme="minorEastAsia"/>
+        </w:rPr>
+      </w:pPr>
+      <w:r>
+        <w:rPr>
+          <w:rFonts w:eastAsiaTheme="minorEastAsia"/>
+        </w:rPr>
+        <w:tab/>
+        <w:t>Simply:</w:t>
+      </w:r>
+    </w:p>
+    <w:p>
+      <w:pPr>
+        <w:rPr>
+          <w:rFonts w:eastAsiaTheme="minorEastAsia"/>
+        </w:rPr>
+      </w:pPr>
+      <w:r>
+        <w:rPr>
+          <w:rFonts w:eastAsiaTheme="minorEastAsia"/>
+        </w:rPr>
+        <w:tab/>
+      </w:r>
+    </w:p>
+    <w:p>
+      <w:pPr>
+        <w:pStyle w:val="ListParagraph"/>
+        <w:rPr>
+          <w:rFonts w:eastAsiaTheme="minorEastAsia"/>
+        </w:rPr>
+      </w:pPr>
+      <w:r>
+        <w:rPr>
+          <w:rFonts w:eastAsiaTheme="minorEastAsia"/>
+        </w:rPr>
+        <w:tab/>
+      </w:r>
+      <m:oMath>
+        <m:r>
+          <w:rPr>
+            <w:rFonts w:ascii="Cambria Math" w:eastAsiaTheme="minorEastAsia" w:hAnsi="Cambria Math"/>
+          </w:rPr>
+          <w:br/>
+        </m:r>
+      </m:oMath>
+      <m:oMathPara>
+        <m:oMath>
+          <m:r>
+            <w:rPr>
+              <w:rFonts w:ascii="Cambria Math" w:eastAsiaTheme="minorEastAsia" w:hAnsi="Cambria Math"/>
+            </w:rPr>
+            <m:t xml:space="preserve">X= </m:t>
+          </m:r>
+          <m:nary>
+            <m:naryPr>
+              <m:chr m:val="∑"/>
+              <m:limLoc m:val="undOvr"/>
+              <m:ctrlPr>
+                <w:rPr>
+                  <w:rFonts w:ascii="Cambria Math" w:eastAsiaTheme="minorEastAsia" w:hAnsi="Cambria Math"/>
+                  <w:i/>
+                </w:rPr>
+              </m:ctrlPr>
+            </m:naryPr>
+            <m:sub>
+              <m:r>
+                <w:rPr>
+                  <w:rFonts w:ascii="Cambria Math" w:eastAsiaTheme="minorEastAsia" w:hAnsi="Cambria Math"/>
+                </w:rPr>
+                <m:t>i=1</m:t>
+              </m:r>
+            </m:sub>
+            <m:sup>
+              <m:r>
+                <w:rPr>
+                  <w:rFonts w:ascii="Cambria Math" w:eastAsiaTheme="minorEastAsia" w:hAnsi="Cambria Math"/>
+                </w:rPr>
+                <m:t>p</m:t>
+              </m:r>
+            </m:sup>
+            <m:e>
+              <m:f>
+                <m:fPr>
+                  <m:ctrlPr>
+                    <w:rPr>
+                      <w:rFonts w:ascii="Cambria Math" w:eastAsiaTheme="minorEastAsia" w:hAnsi="Cambria Math"/>
+                      <w:i/>
+                    </w:rPr>
+                  </m:ctrlPr>
+                </m:fPr>
+                <m:num>
+                  <m:sSub>
+                    <m:sSubPr>
+                      <m:ctrlPr>
+                        <w:rPr>
+                          <w:rFonts w:ascii="Cambria Math" w:eastAsiaTheme="minorEastAsia" w:hAnsi="Cambria Math"/>
+                          <w:i/>
+                        </w:rPr>
+                      </m:ctrlPr>
+                    </m:sSubPr>
+                    <m:e>
+                      <m:r>
+                        <w:rPr>
+                          <w:rFonts w:ascii="Cambria Math" w:eastAsiaTheme="minorEastAsia" w:hAnsi="Cambria Math"/>
+                        </w:rPr>
+                        <m:t>p</m:t>
+                      </m:r>
+                    </m:e>
+                    <m:sub>
+                      <m:r>
+                        <w:rPr>
+                          <w:rFonts w:ascii="Cambria Math" w:eastAsiaTheme="minorEastAsia" w:hAnsi="Cambria Math"/>
+                        </w:rPr>
+                        <m:t>i</m:t>
+                      </m:r>
+                    </m:sub>
+                  </m:sSub>
+                  <m:d>
+                    <m:dPr>
+                      <m:ctrlPr>
+                        <w:rPr>
+                          <w:rFonts w:ascii="Cambria Math" w:eastAsiaTheme="minorEastAsia" w:hAnsi="Cambria Math"/>
+                          <w:i/>
+                        </w:rPr>
+                      </m:ctrlPr>
+                    </m:dPr>
+                    <m:e>
+                      <m:sSub>
+                        <m:sSubPr>
+                          <m:ctrlPr>
+                            <w:rPr>
+                              <w:rFonts w:ascii="Cambria Math" w:eastAsiaTheme="minorEastAsia" w:hAnsi="Cambria Math"/>
+                              <w:i/>
+                            </w:rPr>
+                          </m:ctrlPr>
+                        </m:sSubPr>
+                        <m:e>
+                          <m:r>
+                            <w:rPr>
+                              <w:rFonts w:ascii="Cambria Math" w:eastAsiaTheme="minorEastAsia" w:hAnsi="Cambria Math"/>
+                            </w:rPr>
+                            <m:t>p</m:t>
+                          </m:r>
+                        </m:e>
+                        <m:sub>
+                          <m:r>
+                            <w:rPr>
+                              <w:rFonts w:ascii="Cambria Math" w:eastAsiaTheme="minorEastAsia" w:hAnsi="Cambria Math"/>
+                            </w:rPr>
+                            <m:t>i</m:t>
+                          </m:r>
+                        </m:sub>
+                      </m:sSub>
+                      <m:r>
+                        <w:rPr>
+                          <w:rFonts w:ascii="Cambria Math" w:eastAsiaTheme="minorEastAsia" w:hAnsi="Cambria Math"/>
+                        </w:rPr>
+                        <m:t>-1</m:t>
+                      </m:r>
+                    </m:e>
+                  </m:d>
+                </m:num>
+                <m:den>
+                  <m:r>
+                    <w:rPr>
+                      <w:rFonts w:ascii="Cambria Math" w:eastAsiaTheme="minorEastAsia" w:hAnsi="Cambria Math"/>
+                    </w:rPr>
+                    <m:t>2</m:t>
+                  </m:r>
+                </m:den>
+              </m:f>
+            </m:e>
+          </m:nary>
+        </m:oMath>
+      </m:oMathPara>
+    </w:p>
+    <w:p>
+      <w:pPr>
+        <w:pStyle w:val="ListParagraph"/>
+        <w:rPr>
+          <w:rFonts w:eastAsiaTheme="minorEastAsia"/>
+        </w:rPr>
+      </w:pPr>
+      <m:oMathPara>
+        <m:oMath>
+          <m:r>
+            <w:rPr>
+              <w:rFonts w:ascii="Cambria Math" w:eastAsiaTheme="minorEastAsia" w:hAnsi="Cambria Math"/>
+            </w:rPr>
+            <m:t>=</m:t>
+          </m:r>
+          <m:f>
+            <m:fPr>
+              <m:ctrlPr>
+                <w:rPr>
+                  <w:rFonts w:ascii="Cambria Math" w:eastAsiaTheme="minorEastAsia" w:hAnsi="Cambria Math"/>
+                  <w:i/>
+                </w:rPr>
+              </m:ctrlPr>
+            </m:fPr>
+            <m:num>
+              <m:r>
+                <w:rPr>
+                  <w:rFonts w:ascii="Cambria Math" w:eastAsiaTheme="minorEastAsia" w:hAnsi="Cambria Math"/>
+                </w:rPr>
+                <m:t>1</m:t>
+              </m:r>
+            </m:num>
+            <m:den>
+              <m:r>
+                <w:rPr>
+                  <w:rFonts w:ascii="Cambria Math" w:eastAsiaTheme="minorEastAsia" w:hAnsi="Cambria Math"/>
+                </w:rPr>
+                <m:t>2</m:t>
+              </m:r>
+            </m:den>
+          </m:f>
+          <m:nary>
+            <m:naryPr>
+              <m:chr m:val="∑"/>
+              <m:limLoc m:val="undOvr"/>
+              <m:ctrlPr>
+                <w:rPr>
+                  <w:rFonts w:ascii="Cambria Math" w:eastAsiaTheme="minorEastAsia" w:hAnsi="Cambria Math"/>
+                  <w:i/>
+                </w:rPr>
+              </m:ctrlPr>
+            </m:naryPr>
+            <m:sub>
+              <m:r>
+                <w:rPr>
+                  <w:rFonts w:ascii="Cambria Math" w:eastAsiaTheme="minorEastAsia" w:hAnsi="Cambria Math"/>
+                </w:rPr>
+                <m:t>i=1</m:t>
+              </m:r>
+            </m:sub>
+            <m:sup>
+              <m:r>
+                <w:rPr>
+                  <w:rFonts w:ascii="Cambria Math" w:eastAsiaTheme="minorEastAsia" w:hAnsi="Cambria Math"/>
+                </w:rPr>
+                <m:t>p</m:t>
+              </m:r>
+            </m:sup>
+            <m:e>
+              <m:sSub>
+                <m:sSubPr>
+                  <m:ctrlPr>
+                    <w:rPr>
+                      <w:rFonts w:ascii="Cambria Math" w:eastAsiaTheme="minorEastAsia" w:hAnsi="Cambria Math"/>
+                      <w:i/>
+                    </w:rPr>
+                  </m:ctrlPr>
+                </m:sSubPr>
+                <m:e>
+                  <m:r>
+                    <w:rPr>
+                      <w:rFonts w:ascii="Cambria Math" w:eastAsiaTheme="minorEastAsia" w:hAnsi="Cambria Math"/>
+                    </w:rPr>
+                    <m:t>p</m:t>
+                  </m:r>
+                </m:e>
+                <m:sub>
+                  <m:r>
+                    <w:rPr>
+                      <w:rFonts w:ascii="Cambria Math" w:eastAsiaTheme="minorEastAsia" w:hAnsi="Cambria Math"/>
+                    </w:rPr>
+                    <m:t>i</m:t>
+                  </m:r>
+                </m:sub>
+              </m:sSub>
+              <m:r>
+                <w:rPr>
+                  <w:rFonts w:ascii="Cambria Math" w:eastAsiaTheme="minorEastAsia" w:hAnsi="Cambria Math"/>
+                </w:rPr>
+                <m:t>(</m:t>
+              </m:r>
+              <m:sSub>
+                <m:sSubPr>
+                  <m:ctrlPr>
+                    <w:rPr>
+                      <w:rFonts w:ascii="Cambria Math" w:eastAsiaTheme="minorEastAsia" w:hAnsi="Cambria Math"/>
+                      <w:i/>
+                    </w:rPr>
+                  </m:ctrlPr>
+                </m:sSubPr>
+                <m:e>
+                  <m:r>
+                    <w:rPr>
+                      <w:rFonts w:ascii="Cambria Math" w:eastAsiaTheme="minorEastAsia" w:hAnsi="Cambria Math"/>
+                    </w:rPr>
+                    <m:t>p</m:t>
+                  </m:r>
+                </m:e>
+                <m:sub>
+                  <m:r>
+                    <w:rPr>
+                      <w:rFonts w:ascii="Cambria Math" w:eastAsiaTheme="minorEastAsia" w:hAnsi="Cambria Math"/>
+                    </w:rPr>
+                    <m:t>i</m:t>
+                  </m:r>
+                </m:sub>
+              </m:sSub>
+              <m:r>
+                <w:rPr>
+                  <w:rFonts w:ascii="Cambria Math" w:eastAsiaTheme="minorEastAsia" w:hAnsi="Cambria Math"/>
+                </w:rPr>
+                <m:t>-1)</m:t>
+              </m:r>
+            </m:e>
+          </m:nary>
+        </m:oMath>
+      </m:oMathPara>
+    </w:p>
+    <w:p>
+      <w:pPr>
+        <w:pStyle w:val="ListParagraph"/>
+        <w:rPr>
+          <w:rFonts w:eastAsiaTheme="minorEastAsia"/>
+        </w:rPr>
+      </w:pPr>
+      <m:oMathPara>
+        <m:oMath>
+          <m:r>
+            <w:rPr>
+              <w:rFonts w:ascii="Cambria Math" w:eastAsiaTheme="minorEastAsia" w:hAnsi="Cambria Math"/>
+            </w:rPr>
+            <m:t>=</m:t>
+          </m:r>
+          <m:f>
+            <m:fPr>
+              <m:ctrlPr>
+                <w:rPr>
+                  <w:rFonts w:ascii="Cambria Math" w:eastAsiaTheme="minorEastAsia" w:hAnsi="Cambria Math"/>
+                  <w:i/>
+                </w:rPr>
+              </m:ctrlPr>
+            </m:fPr>
+            <m:num>
+              <m:r>
+                <w:rPr>
+                  <w:rFonts w:ascii="Cambria Math" w:eastAsiaTheme="minorEastAsia" w:hAnsi="Cambria Math"/>
+                </w:rPr>
+                <m:t>1</m:t>
+              </m:r>
+            </m:num>
+            <m:den>
+              <m:r>
+                <w:rPr>
+                  <w:rFonts w:ascii="Cambria Math" w:eastAsiaTheme="minorEastAsia" w:hAnsi="Cambria Math"/>
+                </w:rPr>
+                <m:t>2</m:t>
+              </m:r>
+            </m:den>
+          </m:f>
+          <m:nary>
+            <m:naryPr>
+              <m:chr m:val="∑"/>
+              <m:limLoc m:val="undOvr"/>
+              <m:ctrlPr>
+                <w:rPr>
+                  <w:rFonts w:ascii="Cambria Math" w:eastAsiaTheme="minorEastAsia" w:hAnsi="Cambria Math"/>
+                  <w:i/>
+                </w:rPr>
+              </m:ctrlPr>
+            </m:naryPr>
+            <m:sub>
+              <m:r>
+                <w:rPr>
+                  <w:rFonts w:ascii="Cambria Math" w:eastAsiaTheme="minorEastAsia" w:hAnsi="Cambria Math"/>
+                </w:rPr>
+                <m:t>i=1</m:t>
+              </m:r>
+            </m:sub>
+            <m:sup>
+              <m:r>
+                <w:rPr>
+                  <w:rFonts w:ascii="Cambria Math" w:eastAsiaTheme="minorEastAsia" w:hAnsi="Cambria Math"/>
+                </w:rPr>
+                <m:t>p</m:t>
+              </m:r>
+            </m:sup>
+            <m:e>
+              <m:sSubSup>
+                <m:sSubSupPr>
+                  <m:ctrlPr>
+                    <w:rPr>
+                      <w:rFonts w:ascii="Cambria Math" w:eastAsiaTheme="minorEastAsia" w:hAnsi="Cambria Math"/>
+                      <w:i/>
+                    </w:rPr>
+                  </m:ctrlPr>
+                </m:sSubSupPr>
+                <m:e>
+                  <m:r>
+                    <w:rPr>
+                      <w:rFonts w:ascii="Cambria Math" w:eastAsiaTheme="minorEastAsia" w:hAnsi="Cambria Math"/>
+                    </w:rPr>
+                    <m:t>p</m:t>
+                  </m:r>
+                </m:e>
+                <m:sub>
+                  <m:r>
+                    <w:rPr>
+                      <w:rFonts w:ascii="Cambria Math" w:eastAsiaTheme="minorEastAsia" w:hAnsi="Cambria Math"/>
+                    </w:rPr>
+                    <m:t>i</m:t>
+                  </m:r>
+                </m:sub>
+                <m:sup>
+                  <m:r>
+                    <w:rPr>
+                      <w:rFonts w:ascii="Cambria Math" w:eastAsiaTheme="minorEastAsia" w:hAnsi="Cambria Math"/>
+                    </w:rPr>
+                    <m:t>2</m:t>
+                  </m:r>
+                </m:sup>
+              </m:sSubSup>
+              <m:r>
+                <w:rPr>
+                  <w:rFonts w:ascii="Cambria Math" w:eastAsiaTheme="minorEastAsia" w:hAnsi="Cambria Math"/>
+                </w:rPr>
+                <m:t>-</m:t>
+              </m:r>
+              <m:sSub>
+                <m:sSubPr>
+                  <m:ctrlPr>
+                    <w:rPr>
+                      <w:rFonts w:ascii="Cambria Math" w:eastAsiaTheme="minorEastAsia" w:hAnsi="Cambria Math"/>
+                      <w:i/>
+                    </w:rPr>
+                  </m:ctrlPr>
+                </m:sSubPr>
+                <m:e>
+                  <m:r>
+                    <w:rPr>
+                      <w:rFonts w:ascii="Cambria Math" w:eastAsiaTheme="minorEastAsia" w:hAnsi="Cambria Math"/>
+                    </w:rPr>
+                    <m:t>p</m:t>
+                  </m:r>
+                </m:e>
+                <m:sub>
+                  <m:r>
+                    <w:rPr>
+                      <w:rFonts w:ascii="Cambria Math" w:eastAsiaTheme="minorEastAsia" w:hAnsi="Cambria Math"/>
+                    </w:rPr>
+                    <m:t>i</m:t>
+                  </m:r>
+                </m:sub>
+              </m:sSub>
+            </m:e>
+          </m:nary>
+        </m:oMath>
+      </m:oMathPara>
+    </w:p>
+    <w:p>
+      <w:pPr>
+        <w:pStyle w:val="ListParagraph"/>
+        <w:rPr>
+          <w:rFonts w:eastAsiaTheme="minorEastAsia"/>
+        </w:rPr>
+      </w:pPr>
+      <m:oMathPara>
+        <m:oMath>
+          <m:r>
+            <w:rPr>
+              <w:rFonts w:ascii="Cambria Math" w:eastAsiaTheme="minorEastAsia" w:hAnsi="Cambria Math"/>
+            </w:rPr>
+            <w:lastRenderedPageBreak/>
+            <m:t>=</m:t>
+          </m:r>
+          <m:f>
+            <m:fPr>
+              <m:ctrlPr>
+                <w:rPr>
+                  <w:rFonts w:ascii="Cambria Math" w:eastAsiaTheme="minorEastAsia" w:hAnsi="Cambria Math"/>
+                  <w:i/>
+                </w:rPr>
+              </m:ctrlPr>
+            </m:fPr>
+            <m:num>
+              <m:r>
+                <w:rPr>
+                  <w:rFonts w:ascii="Cambria Math" w:eastAsiaTheme="minorEastAsia" w:hAnsi="Cambria Math"/>
+                </w:rPr>
+                <m:t>1</m:t>
+              </m:r>
+            </m:num>
+            <m:den>
+              <m:r>
+                <w:rPr>
+                  <w:rFonts w:ascii="Cambria Math" w:eastAsiaTheme="minorEastAsia" w:hAnsi="Cambria Math"/>
+                </w:rPr>
+                <m:t>2</m:t>
+              </m:r>
+            </m:den>
+          </m:f>
+          <m:r>
+            <w:rPr>
+              <w:rFonts w:ascii="Cambria Math" w:eastAsiaTheme="minorEastAsia" w:hAnsi="Cambria Math"/>
+            </w:rPr>
+            <m:t>(</m:t>
+          </m:r>
+          <m:nary>
+            <m:naryPr>
+              <m:chr m:val="∑"/>
+              <m:limLoc m:val="undOvr"/>
+              <m:ctrlPr>
+                <w:rPr>
+                  <w:rFonts w:ascii="Cambria Math" w:eastAsiaTheme="minorEastAsia" w:hAnsi="Cambria Math"/>
+                  <w:i/>
+                </w:rPr>
+              </m:ctrlPr>
+            </m:naryPr>
+            <m:sub>
+              <m:r>
+                <w:rPr>
+                  <w:rFonts w:ascii="Cambria Math" w:eastAsiaTheme="minorEastAsia" w:hAnsi="Cambria Math"/>
+                </w:rPr>
+                <m:t>i=1</m:t>
+              </m:r>
+            </m:sub>
+            <m:sup>
+              <m:r>
+                <w:rPr>
+                  <w:rFonts w:ascii="Cambria Math" w:eastAsiaTheme="minorEastAsia" w:hAnsi="Cambria Math"/>
+                </w:rPr>
+                <m:t>p</m:t>
+              </m:r>
+            </m:sup>
+            <m:e>
+              <m:sSubSup>
+                <m:sSubSupPr>
+                  <m:ctrlPr>
+                    <w:rPr>
+                      <w:rFonts w:ascii="Cambria Math" w:eastAsiaTheme="minorEastAsia" w:hAnsi="Cambria Math"/>
+                      <w:i/>
+                    </w:rPr>
+                  </m:ctrlPr>
+                </m:sSubSupPr>
+                <m:e>
+                  <m:r>
+                    <w:rPr>
+                      <w:rFonts w:ascii="Cambria Math" w:eastAsiaTheme="minorEastAsia" w:hAnsi="Cambria Math"/>
+                    </w:rPr>
+                    <m:t>p</m:t>
+                  </m:r>
+                </m:e>
+                <m:sub>
+                  <m:r>
+                    <w:rPr>
+                      <w:rFonts w:ascii="Cambria Math" w:eastAsiaTheme="minorEastAsia" w:hAnsi="Cambria Math"/>
+                    </w:rPr>
+                    <m:t>i</m:t>
+                  </m:r>
+                </m:sub>
+                <m:sup>
+                  <m:r>
+                    <w:rPr>
+                      <w:rFonts w:ascii="Cambria Math" w:eastAsiaTheme="minorEastAsia" w:hAnsi="Cambria Math"/>
+                    </w:rPr>
+                    <m:t>2</m:t>
+                  </m:r>
+                </m:sup>
+              </m:sSubSup>
+              <m:r>
+                <w:rPr>
+                  <w:rFonts w:ascii="Cambria Math" w:eastAsiaTheme="minorEastAsia" w:hAnsi="Cambria Math"/>
+                </w:rPr>
+                <m:t>-</m:t>
+              </m:r>
+              <m:nary>
+                <m:naryPr>
+                  <m:chr m:val="∑"/>
+                  <m:limLoc m:val="undOvr"/>
+                  <m:ctrlPr>
+                    <w:rPr>
+                      <w:rFonts w:ascii="Cambria Math" w:eastAsiaTheme="minorEastAsia" w:hAnsi="Cambria Math"/>
+                      <w:i/>
+                    </w:rPr>
+                  </m:ctrlPr>
+                </m:naryPr>
+                <m:sub>
+                  <m:r>
+                    <w:rPr>
+                      <w:rFonts w:ascii="Cambria Math" w:eastAsiaTheme="minorEastAsia" w:hAnsi="Cambria Math"/>
+                    </w:rPr>
+                    <m:t>i=1</m:t>
+                  </m:r>
+                </m:sub>
+                <m:sup>
+                  <m:r>
+                    <w:rPr>
+                      <w:rFonts w:ascii="Cambria Math" w:eastAsiaTheme="minorEastAsia" w:hAnsi="Cambria Math"/>
+                    </w:rPr>
+                    <m:t>p</m:t>
+                  </m:r>
+                </m:sup>
+                <m:e>
+                  <m:sSub>
+                    <m:sSubPr>
+                      <m:ctrlPr>
+                        <w:rPr>
+                          <w:rFonts w:ascii="Cambria Math" w:eastAsiaTheme="minorEastAsia" w:hAnsi="Cambria Math"/>
+                          <w:i/>
+                        </w:rPr>
+                      </m:ctrlPr>
+                    </m:sSubPr>
+                    <m:e>
+                      <m:r>
+                        <w:rPr>
+                          <w:rFonts w:ascii="Cambria Math" w:eastAsiaTheme="minorEastAsia" w:hAnsi="Cambria Math"/>
+                        </w:rPr>
+                        <m:t>p</m:t>
+                      </m:r>
+                    </m:e>
+                    <m:sub>
+                      <m:r>
+                        <w:rPr>
+                          <w:rFonts w:ascii="Cambria Math" w:eastAsiaTheme="minorEastAsia" w:hAnsi="Cambria Math"/>
+                        </w:rPr>
+                        <m:t>i</m:t>
+                      </m:r>
+                    </m:sub>
+                  </m:sSub>
+                  <m:r>
+                    <w:rPr>
+                      <w:rFonts w:ascii="Cambria Math" w:eastAsiaTheme="minorEastAsia" w:hAnsi="Cambria Math"/>
+                    </w:rPr>
+                    <m:t>)</m:t>
+                  </m:r>
+                </m:e>
+              </m:nary>
+            </m:e>
+          </m:nary>
+        </m:oMath>
+      </m:oMathPara>
+    </w:p>
+    <w:p>
+      <w:pPr>
+        <w:pStyle w:val="ListParagraph"/>
+        <w:rPr>
+          <w:rFonts w:eastAsiaTheme="minorEastAsia"/>
+        </w:rPr>
+      </w:pPr>
+    </w:p>
+    <w:p>
+      <w:pPr>
+        <w:pStyle w:val="ListParagraph"/>
+        <w:rPr>
+          <w:rFonts w:eastAsiaTheme="minorEastAsia"/>
+        </w:rPr>
+      </w:pPr>
+      <w:r>
+        <w:rPr>
+          <w:rFonts w:eastAsiaTheme="minorEastAsia"/>
+        </w:rPr>
+        <w:t xml:space="preserve">Notice that the first term inside the parenthesis </w:t>
+      </w:r>
+      <w:r>
+        <w:rPr>
+          <w:rFonts w:eastAsiaTheme="minorEastAsia"/>
+        </w:rPr>
+        <w:t>evaluates to the same thing</w:t>
+      </w:r>
+      <w:r>
+        <w:rPr>
+          <w:rFonts w:eastAsiaTheme="minorEastAsia"/>
+        </w:rPr>
+        <w:t xml:space="preserve"> as part a’s </w:t>
+      </w:r>
+      <m:oMath>
+        <m:nary>
+          <m:naryPr>
+            <m:chr m:val="∑"/>
+            <m:limLoc m:val="undOvr"/>
+            <m:ctrlPr>
+              <w:rPr>
+                <w:rFonts w:ascii="Cambria Math" w:eastAsiaTheme="minorEastAsia" w:hAnsi="Cambria Math"/>
+                <w:i/>
+              </w:rPr>
+            </m:ctrlPr>
+          </m:naryPr>
+          <m:sub>
+            <m:r>
+              <w:rPr>
+                <w:rFonts w:ascii="Cambria Math" w:eastAsiaTheme="minorEastAsia" w:hAnsi="Cambria Math"/>
+              </w:rPr>
+              <m:t>i=0</m:t>
+            </m:r>
+          </m:sub>
+          <m:sup>
+            <m:r>
+              <w:rPr>
+                <w:rFonts w:ascii="Cambria Math" w:eastAsiaTheme="minorEastAsia" w:hAnsi="Cambria Math"/>
+              </w:rPr>
+              <m:t>p-1</m:t>
+            </m:r>
+          </m:sup>
+          <m:e>
+            <m:sSubSup>
+              <m:sSubSupPr>
+                <m:ctrlPr>
+                  <w:rPr>
+                    <w:rFonts w:ascii="Cambria Math" w:eastAsiaTheme="minorEastAsia" w:hAnsi="Cambria Math"/>
+                    <w:i/>
+                  </w:rPr>
+                </m:ctrlPr>
+              </m:sSubSupPr>
+              <m:e>
+                <m:r>
+                  <w:rPr>
+                    <w:rFonts w:ascii="Cambria Math" w:eastAsiaTheme="minorEastAsia" w:hAnsi="Cambria Math"/>
+                  </w:rPr>
+                  <m:t>n</m:t>
+                </m:r>
+              </m:e>
+              <m:sub>
+                <m:r>
+                  <w:rPr>
+                    <w:rFonts w:ascii="Cambria Math" w:eastAsiaTheme="minorEastAsia" w:hAnsi="Cambria Math"/>
+                  </w:rPr>
+                  <m:t>i</m:t>
+                </m:r>
+              </m:sub>
+              <m:sup>
+                <m:r>
+                  <w:rPr>
+                    <w:rFonts w:ascii="Cambria Math" w:eastAsiaTheme="minorEastAsia" w:hAnsi="Cambria Math"/>
+                  </w:rPr>
+                  <m:t>2</m:t>
+                </m:r>
+              </m:sup>
+            </m:sSubSup>
+          </m:e>
+        </m:nary>
+      </m:oMath>
+      <w:r>
+        <w:rPr>
+          <w:rFonts w:eastAsiaTheme="minorEastAsia"/>
+        </w:rPr>
+        <w:t xml:space="preserve"> because the empty cells in our now larger hash table don’t matter to the summation – only the non-empty cells where the </w:t>
+      </w:r>
+      <m:oMath>
+        <m:r>
+          <w:rPr>
+            <w:rFonts w:ascii="Cambria Math" w:eastAsiaTheme="minorEastAsia" w:hAnsi="Cambria Math"/>
+          </w:rPr>
+          <m:t>n</m:t>
+        </m:r>
+      </m:oMath>
+      <w:r>
+        <w:rPr>
+          <w:rFonts w:eastAsiaTheme="minorEastAsia"/>
+        </w:rPr>
+        <w:t xml:space="preserve"> words reside matter.</w:t>
+      </w:r>
+      <w:r>
+        <w:rPr>
+          <w:rFonts w:eastAsiaTheme="minorEastAsia"/>
+        </w:rPr>
+        <w:t xml:space="preserve"> Taking the expectation of </w:t>
+      </w:r>
+      <m:oMath>
+        <m:r>
+          <w:rPr>
+            <w:rFonts w:ascii="Cambria Math" w:eastAsiaTheme="minorEastAsia" w:hAnsi="Cambria Math"/>
+          </w:rPr>
+          <m:t>X</m:t>
+        </m:r>
+      </m:oMath>
+      <w:r>
+        <w:rPr>
+          <w:rFonts w:eastAsiaTheme="minorEastAsia"/>
+        </w:rPr>
+        <w:t>:</w:t>
+      </w:r>
+    </w:p>
+    <w:p>
+      <w:pPr>
+        <w:pStyle w:val="ListParagraph"/>
+        <w:rPr>
+          <w:rFonts w:eastAsiaTheme="minorEastAsia"/>
+        </w:rPr>
+      </w:pPr>
+      <m:oMathPara>
+        <m:oMath>
+          <m:r>
+            <w:rPr>
+              <w:rFonts w:ascii="Cambria Math" w:eastAsiaTheme="minorEastAsia" w:hAnsi="Cambria Math"/>
+            </w:rPr>
+            <m:t>E</m:t>
+          </m:r>
+          <m:d>
+            <m:dPr>
+              <m:ctrlPr>
+                <w:rPr>
+                  <w:rFonts w:ascii="Cambria Math" w:eastAsiaTheme="minorEastAsia" w:hAnsi="Cambria Math"/>
+                  <w:i/>
+                </w:rPr>
+              </m:ctrlPr>
+            </m:dPr>
+            <m:e>
+              <m:r>
+                <w:rPr>
+                  <w:rFonts w:ascii="Cambria Math" w:eastAsiaTheme="minorEastAsia" w:hAnsi="Cambria Math"/>
+                </w:rPr>
+                <m:t>X</m:t>
+              </m:r>
+            </m:e>
+          </m:d>
+          <m:r>
+            <w:rPr>
+              <w:rFonts w:ascii="Cambria Math" w:eastAsiaTheme="minorEastAsia" w:hAnsi="Cambria Math"/>
+            </w:rPr>
+            <m:t>=</m:t>
+          </m:r>
+          <m:f>
+            <m:fPr>
+              <m:ctrlPr>
+                <w:rPr>
+                  <w:rFonts w:ascii="Cambria Math" w:eastAsiaTheme="minorEastAsia" w:hAnsi="Cambria Math"/>
+                  <w:i/>
+                </w:rPr>
+              </m:ctrlPr>
+            </m:fPr>
+            <m:num>
+              <m:r>
+                <w:rPr>
+                  <w:rFonts w:ascii="Cambria Math" w:eastAsiaTheme="minorEastAsia" w:hAnsi="Cambria Math"/>
+                </w:rPr>
+                <m:t>1</m:t>
+              </m:r>
+            </m:num>
+            <m:den>
+              <m:r>
+                <w:rPr>
+                  <w:rFonts w:ascii="Cambria Math" w:eastAsiaTheme="minorEastAsia" w:hAnsi="Cambria Math"/>
+                </w:rPr>
+                <m:t>2</m:t>
+              </m:r>
+            </m:den>
+          </m:f>
+          <m:r>
+            <w:rPr>
+              <w:rFonts w:ascii="Cambria Math" w:eastAsiaTheme="minorEastAsia" w:hAnsi="Cambria Math"/>
+            </w:rPr>
+            <m:t>E(</m:t>
+          </m:r>
+          <m:nary>
+            <m:naryPr>
+              <m:chr m:val="∑"/>
+              <m:limLoc m:val="undOvr"/>
+              <m:ctrlPr>
+                <w:rPr>
+                  <w:rFonts w:ascii="Cambria Math" w:eastAsiaTheme="minorEastAsia" w:hAnsi="Cambria Math"/>
+                  <w:i/>
+                </w:rPr>
+              </m:ctrlPr>
+            </m:naryPr>
+            <m:sub>
+              <m:r>
+                <w:rPr>
+                  <w:rFonts w:ascii="Cambria Math" w:eastAsiaTheme="minorEastAsia" w:hAnsi="Cambria Math"/>
+                </w:rPr>
+                <m:t>i=1</m:t>
+              </m:r>
+            </m:sub>
+            <m:sup>
+              <m:r>
+                <w:rPr>
+                  <w:rFonts w:ascii="Cambria Math" w:eastAsiaTheme="minorEastAsia" w:hAnsi="Cambria Math"/>
+                </w:rPr>
+                <m:t>p</m:t>
+              </m:r>
+            </m:sup>
+            <m:e>
+              <m:sSubSup>
+                <m:sSubSupPr>
+                  <m:ctrlPr>
+                    <w:rPr>
+                      <w:rFonts w:ascii="Cambria Math" w:eastAsiaTheme="minorEastAsia" w:hAnsi="Cambria Math"/>
+                      <w:i/>
+                    </w:rPr>
+                  </m:ctrlPr>
+                </m:sSubSupPr>
+                <m:e>
+                  <m:r>
+                    <w:rPr>
+                      <w:rFonts w:ascii="Cambria Math" w:eastAsiaTheme="minorEastAsia" w:hAnsi="Cambria Math"/>
+                    </w:rPr>
+                    <m:t>p</m:t>
+                  </m:r>
+                </m:e>
+                <m:sub>
+                  <m:r>
+                    <w:rPr>
+                      <w:rFonts w:ascii="Cambria Math" w:eastAsiaTheme="minorEastAsia" w:hAnsi="Cambria Math"/>
+                    </w:rPr>
+                    <m:t>i</m:t>
+                  </m:r>
+                </m:sub>
+                <m:sup>
+                  <m:r>
+                    <w:rPr>
+                      <w:rFonts w:ascii="Cambria Math" w:eastAsiaTheme="minorEastAsia" w:hAnsi="Cambria Math"/>
+                    </w:rPr>
+                    <m:t>2</m:t>
+                  </m:r>
+                </m:sup>
+              </m:sSubSup>
+              <m:r>
+                <w:rPr>
+                  <w:rFonts w:ascii="Cambria Math" w:eastAsiaTheme="minorEastAsia" w:hAnsi="Cambria Math"/>
+                </w:rPr>
+                <m:t>-</m:t>
+              </m:r>
+              <m:nary>
+                <m:naryPr>
+                  <m:chr m:val="∑"/>
+                  <m:limLoc m:val="undOvr"/>
+                  <m:ctrlPr>
+                    <w:rPr>
+                      <w:rFonts w:ascii="Cambria Math" w:eastAsiaTheme="minorEastAsia" w:hAnsi="Cambria Math"/>
+                      <w:i/>
+                    </w:rPr>
+                  </m:ctrlPr>
+                </m:naryPr>
+                <m:sub>
+                  <m:r>
+                    <w:rPr>
+                      <w:rFonts w:ascii="Cambria Math" w:eastAsiaTheme="minorEastAsia" w:hAnsi="Cambria Math"/>
+                    </w:rPr>
+                    <m:t>i=1</m:t>
+                  </m:r>
+                </m:sub>
+                <m:sup>
+                  <m:r>
+                    <w:rPr>
+                      <w:rFonts w:ascii="Cambria Math" w:eastAsiaTheme="minorEastAsia" w:hAnsi="Cambria Math"/>
+                    </w:rPr>
+                    <m:t>p</m:t>
+                  </m:r>
+                </m:sup>
+                <m:e>
+                  <m:sSub>
+                    <m:sSubPr>
+                      <m:ctrlPr>
+                        <w:rPr>
+                          <w:rFonts w:ascii="Cambria Math" w:eastAsiaTheme="minorEastAsia" w:hAnsi="Cambria Math"/>
+                          <w:i/>
+                        </w:rPr>
+                      </m:ctrlPr>
+                    </m:sSubPr>
+                    <m:e>
+                      <m:r>
+                        <w:rPr>
+                          <w:rFonts w:ascii="Cambria Math" w:eastAsiaTheme="minorEastAsia" w:hAnsi="Cambria Math"/>
+                        </w:rPr>
+                        <m:t>p</m:t>
+                      </m:r>
+                    </m:e>
+                    <m:sub>
+                      <m:r>
+                        <w:rPr>
+                          <w:rFonts w:ascii="Cambria Math" w:eastAsiaTheme="minorEastAsia" w:hAnsi="Cambria Math"/>
+                        </w:rPr>
+                        <m:t>i</m:t>
+                      </m:r>
+                    </m:sub>
+                  </m:sSub>
+                </m:e>
+              </m:nary>
+            </m:e>
+          </m:nary>
+          <m:r>
+            <w:rPr>
+              <w:rFonts w:ascii="Cambria Math" w:eastAsiaTheme="minorEastAsia" w:hAnsi="Cambria Math"/>
+            </w:rPr>
+            <m:t>)</m:t>
+          </m:r>
+        </m:oMath>
+      </m:oMathPara>
+    </w:p>
+    <w:p>
+      <w:pPr>
+        <w:pStyle w:val="ListParagraph"/>
+        <w:rPr>
+          <w:rFonts w:eastAsiaTheme="minorEastAsia"/>
+        </w:rPr>
+      </w:pPr>
+      <m:oMathPara>
+        <m:oMath>
+          <m:r>
+            <w:rPr>
+              <w:rFonts w:ascii="Cambria Math" w:eastAsiaTheme="minorEastAsia" w:hAnsi="Cambria Math"/>
+            </w:rPr>
+            <m:t>=</m:t>
+          </m:r>
+          <m:f>
+            <m:fPr>
+              <m:ctrlPr>
+                <w:rPr>
+                  <w:rFonts w:ascii="Cambria Math" w:eastAsiaTheme="minorEastAsia" w:hAnsi="Cambria Math"/>
+                  <w:i/>
+                </w:rPr>
+              </m:ctrlPr>
+            </m:fPr>
+            <m:num>
+              <m:r>
+                <w:rPr>
+                  <w:rFonts w:ascii="Cambria Math" w:eastAsiaTheme="minorEastAsia" w:hAnsi="Cambria Math"/>
+                </w:rPr>
+                <m:t>1</m:t>
+              </m:r>
+            </m:num>
+            <m:den>
+              <m:r>
+                <w:rPr>
+                  <w:rFonts w:ascii="Cambria Math" w:eastAsiaTheme="minorEastAsia" w:hAnsi="Cambria Math"/>
+                </w:rPr>
+                <m:t>2</m:t>
+              </m:r>
+            </m:den>
+          </m:f>
+          <m:r>
+            <w:rPr>
+              <w:rFonts w:ascii="Cambria Math" w:eastAsiaTheme="minorEastAsia" w:hAnsi="Cambria Math"/>
+            </w:rPr>
+            <m:t>(</m:t>
+          </m:r>
+          <m:r>
+            <w:rPr>
+              <w:rFonts w:ascii="Cambria Math" w:eastAsiaTheme="minorEastAsia" w:hAnsi="Cambria Math"/>
+            </w:rPr>
+            <m:t>E(</m:t>
+          </m:r>
+          <m:nary>
+            <m:naryPr>
+              <m:chr m:val="∑"/>
+              <m:limLoc m:val="undOvr"/>
+              <m:ctrlPr>
+                <w:rPr>
+                  <w:rFonts w:ascii="Cambria Math" w:eastAsiaTheme="minorEastAsia" w:hAnsi="Cambria Math"/>
+                  <w:i/>
+                </w:rPr>
+              </m:ctrlPr>
+            </m:naryPr>
+            <m:sub>
+              <m:r>
+                <w:rPr>
+                  <w:rFonts w:ascii="Cambria Math" w:eastAsiaTheme="minorEastAsia" w:hAnsi="Cambria Math"/>
+                </w:rPr>
+                <m:t>i=1</m:t>
+              </m:r>
+            </m:sub>
+            <m:sup>
+              <m:r>
+                <w:rPr>
+                  <w:rFonts w:ascii="Cambria Math" w:eastAsiaTheme="minorEastAsia" w:hAnsi="Cambria Math"/>
+                </w:rPr>
+                <m:t>p</m:t>
+              </m:r>
+            </m:sup>
+            <m:e>
+              <m:sSubSup>
+                <m:sSubSupPr>
+                  <m:ctrlPr>
+                    <w:rPr>
+                      <w:rFonts w:ascii="Cambria Math" w:eastAsiaTheme="minorEastAsia" w:hAnsi="Cambria Math"/>
+                      <w:i/>
+                    </w:rPr>
+                  </m:ctrlPr>
+                </m:sSubSupPr>
+                <m:e>
+                  <m:r>
+                    <w:rPr>
+                      <w:rFonts w:ascii="Cambria Math" w:eastAsiaTheme="minorEastAsia" w:hAnsi="Cambria Math"/>
+                    </w:rPr>
+                    <m:t>p</m:t>
+                  </m:r>
+                </m:e>
+                <m:sub>
+                  <m:r>
+                    <w:rPr>
+                      <w:rFonts w:ascii="Cambria Math" w:eastAsiaTheme="minorEastAsia" w:hAnsi="Cambria Math"/>
+                    </w:rPr>
+                    <m:t>i</m:t>
+                  </m:r>
+                </m:sub>
+                <m:sup>
+                  <m:r>
+                    <w:rPr>
+                      <w:rFonts w:ascii="Cambria Math" w:eastAsiaTheme="minorEastAsia" w:hAnsi="Cambria Math"/>
+                    </w:rPr>
+                    <m:t>2</m:t>
+                  </m:r>
+                </m:sup>
+              </m:sSubSup>
+              <m:r>
+                <w:rPr>
+                  <w:rFonts w:ascii="Cambria Math" w:eastAsiaTheme="minorEastAsia" w:hAnsi="Cambria Math"/>
+                </w:rPr>
+                <m:t>)</m:t>
+              </m:r>
+              <m:r>
+                <w:rPr>
+                  <w:rFonts w:ascii="Cambria Math" w:eastAsiaTheme="minorEastAsia" w:hAnsi="Cambria Math"/>
+                </w:rPr>
+                <m:t>-</m:t>
+              </m:r>
+              <m:r>
+                <w:rPr>
+                  <w:rFonts w:ascii="Cambria Math" w:eastAsiaTheme="minorEastAsia" w:hAnsi="Cambria Math"/>
+                </w:rPr>
+                <m:t>E(</m:t>
+              </m:r>
+              <m:nary>
+                <m:naryPr>
+                  <m:chr m:val="∑"/>
+                  <m:limLoc m:val="undOvr"/>
+                  <m:ctrlPr>
+                    <w:rPr>
+                      <w:rFonts w:ascii="Cambria Math" w:eastAsiaTheme="minorEastAsia" w:hAnsi="Cambria Math"/>
+                      <w:i/>
+                    </w:rPr>
+                  </m:ctrlPr>
+                </m:naryPr>
+                <m:sub>
+                  <m:r>
+                    <w:rPr>
+                      <w:rFonts w:ascii="Cambria Math" w:eastAsiaTheme="minorEastAsia" w:hAnsi="Cambria Math"/>
+                    </w:rPr>
+                    <m:t>i=1</m:t>
+                  </m:r>
+                </m:sub>
+                <m:sup>
+                  <m:r>
+                    <w:rPr>
+                      <w:rFonts w:ascii="Cambria Math" w:eastAsiaTheme="minorEastAsia" w:hAnsi="Cambria Math"/>
+                    </w:rPr>
+                    <m:t>p</m:t>
+                  </m:r>
+                </m:sup>
+                <m:e>
+                  <m:sSub>
+                    <m:sSubPr>
+                      <m:ctrlPr>
+                        <w:rPr>
+                          <w:rFonts w:ascii="Cambria Math" w:eastAsiaTheme="minorEastAsia" w:hAnsi="Cambria Math"/>
+                          <w:i/>
+                        </w:rPr>
+                      </m:ctrlPr>
+                    </m:sSubPr>
+                    <m:e>
+                      <m:r>
+                        <w:rPr>
+                          <w:rFonts w:ascii="Cambria Math" w:eastAsiaTheme="minorEastAsia" w:hAnsi="Cambria Math"/>
+                        </w:rPr>
+                        <m:t>p</m:t>
+                      </m:r>
+                    </m:e>
+                    <m:sub>
+                      <m:r>
+                        <w:rPr>
+                          <w:rFonts w:ascii="Cambria Math" w:eastAsiaTheme="minorEastAsia" w:hAnsi="Cambria Math"/>
+                        </w:rPr>
+                        <m:t>i</m:t>
+                      </m:r>
+                    </m:sub>
+                  </m:sSub>
+                  <m:r>
+                    <w:rPr>
+                      <w:rFonts w:ascii="Cambria Math" w:eastAsiaTheme="minorEastAsia" w:hAnsi="Cambria Math"/>
+                    </w:rPr>
+                    <m:t>)</m:t>
+                  </m:r>
+                </m:e>
+              </m:nary>
+            </m:e>
+          </m:nary>
+          <m:r>
+            <w:rPr>
+              <w:rFonts w:ascii="Cambria Math" w:eastAsiaTheme="minorEastAsia" w:hAnsi="Cambria Math"/>
+            </w:rPr>
+            <m:t>)</m:t>
+          </m:r>
+        </m:oMath>
+      </m:oMathPara>
+    </w:p>
+    <w:p>
+      <w:pPr>
+        <w:pStyle w:val="ListParagraph"/>
+        <w:rPr>
+          <w:rFonts w:eastAsiaTheme="minorEastAsia"/>
+        </w:rPr>
+      </w:pPr>
+      <w:r>
+        <w:rPr>
+          <w:rFonts w:eastAsiaTheme="minorEastAsia"/>
+        </w:rPr>
+        <w:t xml:space="preserve">use part </w:t>
+      </w:r>
+      <w:r>
+        <w:rPr>
+          <w:rFonts w:eastAsiaTheme="minorEastAsia"/>
+        </w:rPr>
+        <w:t>a</w:t>
+      </w:r>
+      <w:r>
+        <w:rPr>
+          <w:rFonts w:eastAsiaTheme="minorEastAsia"/>
+        </w:rPr>
+        <w:t>’s work:</w:t>
+      </w:r>
+    </w:p>
+    <w:p>
+      <w:pPr>
+        <w:pStyle w:val="ListParagraph"/>
+        <w:rPr>
+          <w:rFonts w:eastAsiaTheme="minorEastAsia"/>
+        </w:rPr>
+      </w:pPr>
+      <m:oMathPara>
+        <m:oMath>
+          <m:r>
+            <w:rPr>
+              <w:rFonts w:ascii="Cambria Math" w:hAnsi="Cambria Math"/>
+            </w:rPr>
+            <m:t>=</m:t>
+          </m:r>
+          <m:f>
+            <m:fPr>
+              <m:ctrlPr>
+                <w:rPr>
+                  <w:rFonts w:ascii="Cambria Math" w:hAnsi="Cambria Math"/>
+                  <w:i/>
+                </w:rPr>
+              </m:ctrlPr>
+            </m:fPr>
+            <m:num>
+              <m:r>
+                <w:rPr>
+                  <w:rFonts w:ascii="Cambria Math" w:hAnsi="Cambria Math"/>
+                </w:rPr>
+                <m:t>1</m:t>
+              </m:r>
+            </m:num>
+            <m:den>
+              <m:r>
+                <w:rPr>
+                  <w:rFonts w:ascii="Cambria Math" w:hAnsi="Cambria Math"/>
+                </w:rPr>
+                <m:t>2</m:t>
+              </m:r>
+            </m:den>
+          </m:f>
+          <m:r>
+            <w:rPr>
+              <w:rFonts w:ascii="Cambria Math" w:hAnsi="Cambria Math"/>
+            </w:rPr>
+            <m:t>(</m:t>
+          </m:r>
+          <m:r>
+            <w:rPr>
+              <w:rFonts w:ascii="Cambria Math" w:hAnsi="Cambria Math"/>
+            </w:rPr>
+            <m:t>2*</m:t>
+          </m:r>
+          <m:f>
+            <m:fPr>
+              <m:ctrlPr>
+                <w:rPr>
+                  <w:rFonts w:ascii="Cambria Math" w:hAnsi="Cambria Math"/>
+                  <w:i/>
+                </w:rPr>
+              </m:ctrlPr>
+            </m:fPr>
+            <m:num>
+              <m:r>
+                <w:rPr>
+                  <w:rFonts w:ascii="Cambria Math" w:hAnsi="Cambria Math"/>
+                </w:rPr>
+                <m:t>n</m:t>
+              </m:r>
+              <m:d>
+                <m:dPr>
+                  <m:ctrlPr>
+                    <w:rPr>
+                      <w:rFonts w:ascii="Cambria Math" w:hAnsi="Cambria Math"/>
+                      <w:i/>
+                    </w:rPr>
+                  </m:ctrlPr>
+                </m:dPr>
+                <m:e>
+                  <m:r>
+                    <w:rPr>
+                      <w:rFonts w:ascii="Cambria Math" w:hAnsi="Cambria Math"/>
+                    </w:rPr>
+                    <m:t>n-1</m:t>
+                  </m:r>
+                </m:e>
+              </m:d>
+            </m:num>
+            <m:den>
+              <m:r>
+                <w:rPr>
+                  <w:rFonts w:ascii="Cambria Math" w:hAnsi="Cambria Math"/>
+                </w:rPr>
+                <m:t>2</m:t>
+              </m:r>
+            </m:den>
+          </m:f>
+          <m:r>
+            <w:rPr>
+              <w:rFonts w:ascii="Cambria Math" w:hAnsi="Cambria Math"/>
+            </w:rPr>
+            <m:t>*</m:t>
+          </m:r>
+          <m:f>
+            <m:fPr>
+              <m:ctrlPr>
+                <w:rPr>
+                  <w:rFonts w:ascii="Cambria Math" w:hAnsi="Cambria Math"/>
+                  <w:i/>
+                </w:rPr>
+              </m:ctrlPr>
+            </m:fPr>
+            <m:num>
+              <m:r>
+                <w:rPr>
+                  <w:rFonts w:ascii="Cambria Math" w:hAnsi="Cambria Math"/>
+                </w:rPr>
+                <m:t>1</m:t>
+              </m:r>
+            </m:num>
+            <m:den>
+              <m:r>
+                <w:rPr>
+                  <w:rFonts w:ascii="Cambria Math" w:hAnsi="Cambria Math"/>
+                </w:rPr>
+                <m:t>p</m:t>
+              </m:r>
+            </m:den>
+          </m:f>
+          <m:r>
+            <w:rPr>
+              <w:rFonts w:ascii="Cambria Math" w:hAnsi="Cambria Math"/>
+            </w:rPr>
+            <m:t>+n</m:t>
+          </m:r>
+          <m:r>
+            <w:rPr>
+              <w:rFonts w:ascii="Cambria Math" w:hAnsi="Cambria Math"/>
+            </w:rPr>
+            <m:t>-</m:t>
+          </m:r>
+          <m:r>
+            <w:rPr>
+              <w:rFonts w:ascii="Cambria Math" w:eastAsiaTheme="minorEastAsia" w:hAnsi="Cambria Math"/>
+            </w:rPr>
+            <m:t>E(</m:t>
+          </m:r>
+          <m:nary>
+            <m:naryPr>
+              <m:chr m:val="∑"/>
+              <m:limLoc m:val="undOvr"/>
+              <m:ctrlPr>
+                <w:rPr>
+                  <w:rFonts w:ascii="Cambria Math" w:eastAsiaTheme="minorEastAsia" w:hAnsi="Cambria Math"/>
+                  <w:i/>
+                </w:rPr>
+              </m:ctrlPr>
+            </m:naryPr>
+            <m:sub>
+              <m:r>
+                <w:rPr>
+                  <w:rFonts w:ascii="Cambria Math" w:eastAsiaTheme="minorEastAsia" w:hAnsi="Cambria Math"/>
+                </w:rPr>
+                <m:t>i=1</m:t>
+              </m:r>
+            </m:sub>
+            <m:sup>
+              <m:r>
+                <w:rPr>
+                  <w:rFonts w:ascii="Cambria Math" w:eastAsiaTheme="minorEastAsia" w:hAnsi="Cambria Math"/>
+                </w:rPr>
+                <m:t>p</m:t>
+              </m:r>
+            </m:sup>
+            <m:e>
+              <m:sSub>
+                <m:sSubPr>
+                  <m:ctrlPr>
+                    <w:rPr>
+                      <w:rFonts w:ascii="Cambria Math" w:eastAsiaTheme="minorEastAsia" w:hAnsi="Cambria Math"/>
+                      <w:i/>
+                    </w:rPr>
+                  </m:ctrlPr>
+                </m:sSubPr>
+                <m:e>
+                  <m:r>
+                    <w:rPr>
+                      <w:rFonts w:ascii="Cambria Math" w:eastAsiaTheme="minorEastAsia" w:hAnsi="Cambria Math"/>
+                    </w:rPr>
+                    <m:t>p</m:t>
+                  </m:r>
+                </m:e>
+                <m:sub>
+                  <m:r>
+                    <w:rPr>
+                      <w:rFonts w:ascii="Cambria Math" w:eastAsiaTheme="minorEastAsia" w:hAnsi="Cambria Math"/>
+                    </w:rPr>
+                    <m:t>i</m:t>
+                  </m:r>
+                </m:sub>
+              </m:sSub>
+              <m:r>
+                <w:rPr>
+                  <w:rFonts w:ascii="Cambria Math" w:eastAsiaTheme="minorEastAsia" w:hAnsi="Cambria Math"/>
+                </w:rPr>
+                <m:t>)</m:t>
+              </m:r>
+              <m:r>
+                <w:rPr>
+                  <w:rFonts w:ascii="Cambria Math" w:eastAsiaTheme="minorEastAsia" w:hAnsi="Cambria Math"/>
+                </w:rPr>
+                <m:t>)</m:t>
+              </m:r>
+            </m:e>
+          </m:nary>
+        </m:oMath>
+      </m:oMathPara>
+    </w:p>
+    <w:p>
+      <w:pPr>
+        <w:pStyle w:val="ListParagraph"/>
+        <w:rPr>
+          <w:rFonts w:eastAsiaTheme="minorEastAsia"/>
+        </w:rPr>
+      </w:pPr>
+      <w:r>
+        <w:rPr>
+          <w:rFonts w:eastAsiaTheme="minorEastAsia"/>
+        </w:rPr>
+        <w:t xml:space="preserve">use the fact that </w:t>
+      </w:r>
+      <m:oMath>
+        <m:r>
+          <w:rPr>
+            <w:rFonts w:ascii="Cambria Math" w:eastAsiaTheme="minorEastAsia" w:hAnsi="Cambria Math"/>
+          </w:rPr>
+          <m:t>p≥</m:t>
+        </m:r>
+        <m:sSup>
+          <m:sSupPr>
+            <m:ctrlPr>
+              <w:rPr>
+                <w:rFonts w:ascii="Cambria Math" w:eastAsiaTheme="minorEastAsia" w:hAnsi="Cambria Math"/>
+                <w:i/>
+              </w:rPr>
+            </m:ctrlPr>
+          </m:sSupPr>
+          <m:e>
+            <m:r>
+              <w:rPr>
+                <w:rFonts w:ascii="Cambria Math" w:eastAsiaTheme="minorEastAsia" w:hAnsi="Cambria Math"/>
+              </w:rPr>
+              <m:t>n</m:t>
+            </m:r>
+          </m:e>
+          <m:sup>
+            <m:r>
+              <w:rPr>
+                <w:rFonts w:ascii="Cambria Math" w:eastAsiaTheme="minorEastAsia" w:hAnsi="Cambria Math"/>
+              </w:rPr>
+              <m:t>2</m:t>
+            </m:r>
+          </m:sup>
+        </m:sSup>
+      </m:oMath>
+      <w:r>
+        <w:rPr>
+          <w:rFonts w:eastAsiaTheme="minorEastAsia"/>
+        </w:rPr>
+        <w:t xml:space="preserve">, hence the </w:t>
+      </w:r>
+      <m:oMath>
+        <m:r>
+          <w:rPr>
+            <w:rFonts w:ascii="Cambria Math" w:eastAsiaTheme="minorEastAsia" w:hAnsi="Cambria Math"/>
+          </w:rPr>
+          <m:t>≤</m:t>
+        </m:r>
+      </m:oMath>
+      <w:r>
+        <w:rPr>
+          <w:rFonts w:eastAsiaTheme="minorEastAsia"/>
+        </w:rPr>
+        <w:t xml:space="preserve"> sign</w:t>
+      </w:r>
+      <w:r>
+        <w:rPr>
+          <w:rFonts w:eastAsiaTheme="minorEastAsia"/>
+        </w:rPr>
+        <w:t>:</w:t>
+      </w:r>
+    </w:p>
+    <w:p>
+      <w:pPr>
+        <w:pStyle w:val="ListParagraph"/>
+        <w:rPr>
+          <w:rFonts w:eastAsiaTheme="minorEastAsia"/>
+        </w:rPr>
+      </w:pPr>
+      <m:oMathPara>
+        <m:oMath>
+          <m:r>
+            <w:rPr>
+              <w:rFonts w:ascii="Cambria Math" w:eastAsiaTheme="minorEastAsia" w:hAnsi="Cambria Math"/>
+            </w:rPr>
+            <m:t>≤</m:t>
+          </m:r>
+          <m:f>
+            <m:fPr>
+              <m:ctrlPr>
+                <w:rPr>
+                  <w:rFonts w:ascii="Cambria Math" w:eastAsiaTheme="minorEastAsia" w:hAnsi="Cambria Math"/>
+                  <w:i/>
+                </w:rPr>
+              </m:ctrlPr>
+            </m:fPr>
+            <m:num>
+              <m:r>
+                <w:rPr>
+                  <w:rFonts w:ascii="Cambria Math" w:eastAsiaTheme="minorEastAsia" w:hAnsi="Cambria Math"/>
+                </w:rPr>
+                <m:t>1</m:t>
+              </m:r>
+            </m:num>
+            <m:den>
+              <m:r>
+                <w:rPr>
+                  <w:rFonts w:ascii="Cambria Math" w:eastAsiaTheme="minorEastAsia" w:hAnsi="Cambria Math"/>
+                </w:rPr>
+                <m:t>2</m:t>
+              </m:r>
+            </m:den>
+          </m:f>
+          <m:r>
+            <w:rPr>
+              <w:rFonts w:ascii="Cambria Math" w:hAnsi="Cambria Math"/>
+            </w:rPr>
+            <m:t>(</m:t>
+          </m:r>
+          <m:r>
+            <w:rPr>
+              <w:rFonts w:ascii="Cambria Math" w:hAnsi="Cambria Math"/>
+            </w:rPr>
+            <m:t>2*</m:t>
+          </m:r>
+          <m:f>
+            <m:fPr>
+              <m:ctrlPr>
+                <w:rPr>
+                  <w:rFonts w:ascii="Cambria Math" w:hAnsi="Cambria Math"/>
+                  <w:i/>
+                </w:rPr>
+              </m:ctrlPr>
+            </m:fPr>
+            <m:num>
+              <m:r>
+                <w:rPr>
+                  <w:rFonts w:ascii="Cambria Math" w:hAnsi="Cambria Math"/>
+                </w:rPr>
+                <m:t>n</m:t>
+              </m:r>
+              <m:d>
+                <m:dPr>
+                  <m:ctrlPr>
+                    <w:rPr>
+                      <w:rFonts w:ascii="Cambria Math" w:hAnsi="Cambria Math"/>
+                      <w:i/>
+                    </w:rPr>
+                  </m:ctrlPr>
+                </m:dPr>
+                <m:e>
+                  <m:r>
+                    <w:rPr>
+                      <w:rFonts w:ascii="Cambria Math" w:hAnsi="Cambria Math"/>
+                    </w:rPr>
+                    <m:t>n-1</m:t>
+                  </m:r>
+                </m:e>
+              </m:d>
+            </m:num>
+            <m:den>
+              <m:r>
+                <w:rPr>
+                  <w:rFonts w:ascii="Cambria Math" w:hAnsi="Cambria Math"/>
+                </w:rPr>
+                <m:t>2</m:t>
+              </m:r>
+            </m:den>
+          </m:f>
+          <m:r>
+            <w:rPr>
+              <w:rFonts w:ascii="Cambria Math" w:hAnsi="Cambria Math"/>
+            </w:rPr>
+            <m:t>*</m:t>
+          </m:r>
+          <m:f>
+            <m:fPr>
+              <m:ctrlPr>
+                <w:rPr>
+                  <w:rFonts w:ascii="Cambria Math" w:hAnsi="Cambria Math"/>
+                  <w:i/>
+                </w:rPr>
+              </m:ctrlPr>
+            </m:fPr>
+            <m:num>
+              <m:r>
+                <w:rPr>
+                  <w:rFonts w:ascii="Cambria Math" w:hAnsi="Cambria Math"/>
+                </w:rPr>
+                <m:t>1</m:t>
+              </m:r>
+            </m:num>
+            <m:den>
+              <m:sSup>
+                <m:sSupPr>
+                  <m:ctrlPr>
+                    <w:rPr>
+                      <w:rFonts w:ascii="Cambria Math" w:hAnsi="Cambria Math"/>
+                      <w:i/>
+                    </w:rPr>
+                  </m:ctrlPr>
+                </m:sSupPr>
+                <m:e>
+                  <m:r>
+                    <w:rPr>
+                      <w:rFonts w:ascii="Cambria Math" w:hAnsi="Cambria Math"/>
+                    </w:rPr>
+                    <m:t>n</m:t>
+                  </m:r>
+                </m:e>
+                <m:sup>
+                  <m:r>
+                    <w:rPr>
+                      <w:rFonts w:ascii="Cambria Math" w:hAnsi="Cambria Math"/>
+                    </w:rPr>
+                    <m:t>2</m:t>
+                  </m:r>
+                </m:sup>
+              </m:sSup>
+            </m:den>
+          </m:f>
+          <m:r>
+            <w:rPr>
+              <w:rFonts w:ascii="Cambria Math" w:hAnsi="Cambria Math"/>
+            </w:rPr>
+            <m:t>+n-</m:t>
+          </m:r>
+          <m:r>
+            <w:rPr>
+              <w:rFonts w:ascii="Cambria Math" w:eastAsiaTheme="minorEastAsia" w:hAnsi="Cambria Math"/>
+            </w:rPr>
+            <m:t>E(</m:t>
+          </m:r>
+          <m:nary>
+            <m:naryPr>
+              <m:chr m:val="∑"/>
+              <m:limLoc m:val="undOvr"/>
+              <m:ctrlPr>
+                <w:rPr>
+                  <w:rFonts w:ascii="Cambria Math" w:eastAsiaTheme="minorEastAsia" w:hAnsi="Cambria Math"/>
+                  <w:i/>
+                </w:rPr>
+              </m:ctrlPr>
+            </m:naryPr>
+            <m:sub>
+              <m:r>
+                <w:rPr>
+                  <w:rFonts w:ascii="Cambria Math" w:eastAsiaTheme="minorEastAsia" w:hAnsi="Cambria Math"/>
+                </w:rPr>
+                <m:t>i=1</m:t>
+              </m:r>
+            </m:sub>
+            <m:sup>
+              <m:r>
+                <w:rPr>
+                  <w:rFonts w:ascii="Cambria Math" w:eastAsiaTheme="minorEastAsia" w:hAnsi="Cambria Math"/>
+                </w:rPr>
+                <m:t>p</m:t>
+              </m:r>
+            </m:sup>
+            <m:e>
+              <m:sSub>
+                <m:sSubPr>
+                  <m:ctrlPr>
+                    <w:rPr>
+                      <w:rFonts w:ascii="Cambria Math" w:eastAsiaTheme="minorEastAsia" w:hAnsi="Cambria Math"/>
+                      <w:i/>
+                    </w:rPr>
+                  </m:ctrlPr>
+                </m:sSubPr>
+                <m:e>
+                  <m:r>
+                    <w:rPr>
+                      <w:rFonts w:ascii="Cambria Math" w:eastAsiaTheme="minorEastAsia" w:hAnsi="Cambria Math"/>
+                    </w:rPr>
+                    <m:t>p</m:t>
+                  </m:r>
+                </m:e>
+                <m:sub>
+                  <m:r>
+                    <w:rPr>
+                      <w:rFonts w:ascii="Cambria Math" w:eastAsiaTheme="minorEastAsia" w:hAnsi="Cambria Math"/>
+                    </w:rPr>
+                    <m:t>i</m:t>
+                  </m:r>
+                </m:sub>
+              </m:sSub>
+              <m:r>
+                <w:rPr>
+                  <w:rFonts w:ascii="Cambria Math" w:eastAsiaTheme="minorEastAsia" w:hAnsi="Cambria Math"/>
+                </w:rPr>
+                <m:t>)</m:t>
+              </m:r>
+            </m:e>
+          </m:nary>
+          <m:r>
+            <w:rPr>
+              <w:rFonts w:ascii="Cambria Math" w:eastAsiaTheme="minorEastAsia" w:hAnsi="Cambria Math"/>
+            </w:rPr>
+            <m:t>)</m:t>
+          </m:r>
+        </m:oMath>
+      </m:oMathPara>
+    </w:p>
+    <w:p>
+      <w:pPr>
+        <w:pStyle w:val="ListParagraph"/>
+        <w:rPr>
+          <w:rFonts w:eastAsiaTheme="minorEastAsia"/>
+        </w:rPr>
+      </w:pPr>
+      <m:oMathPara>
+        <m:oMath>
+          <m:r>
+            <w:rPr>
+              <w:rFonts w:ascii="Cambria Math" w:eastAsiaTheme="minorEastAsia" w:hAnsi="Cambria Math"/>
+            </w:rPr>
+            <m:t>=</m:t>
+          </m:r>
+          <m:f>
+            <m:fPr>
+              <m:ctrlPr>
+                <w:rPr>
+                  <w:rFonts w:ascii="Cambria Math" w:eastAsiaTheme="minorEastAsia" w:hAnsi="Cambria Math"/>
+                  <w:i/>
+                </w:rPr>
+              </m:ctrlPr>
+            </m:fPr>
+            <m:num>
+              <m:r>
+                <w:rPr>
+                  <w:rFonts w:ascii="Cambria Math" w:eastAsiaTheme="minorEastAsia" w:hAnsi="Cambria Math"/>
+                </w:rPr>
+                <m:t>1</m:t>
+              </m:r>
+            </m:num>
+            <m:den>
+              <m:r>
+                <w:rPr>
+                  <w:rFonts w:ascii="Cambria Math" w:eastAsiaTheme="minorEastAsia" w:hAnsi="Cambria Math"/>
+                </w:rPr>
+                <m:t>2</m:t>
+              </m:r>
+            </m:den>
+          </m:f>
+          <m:r>
+            <w:rPr>
+              <w:rFonts w:ascii="Cambria Math" w:hAnsi="Cambria Math"/>
+            </w:rPr>
+            <m:t>(</m:t>
+          </m:r>
+          <m:r>
+            <w:rPr>
+              <w:rFonts w:ascii="Cambria Math" w:hAnsi="Cambria Math"/>
+            </w:rPr>
+            <m:t>2*</m:t>
+          </m:r>
+          <m:f>
+            <m:fPr>
+              <m:ctrlPr>
+                <w:rPr>
+                  <w:rFonts w:ascii="Cambria Math" w:hAnsi="Cambria Math"/>
+                  <w:i/>
+                </w:rPr>
+              </m:ctrlPr>
+            </m:fPr>
+            <m:num>
+              <m:r>
+                <w:rPr>
+                  <w:rFonts w:ascii="Cambria Math" w:hAnsi="Cambria Math"/>
+                </w:rPr>
+                <m:t>n</m:t>
+              </m:r>
+              <m:d>
+                <m:dPr>
+                  <m:ctrlPr>
+                    <w:rPr>
+                      <w:rFonts w:ascii="Cambria Math" w:hAnsi="Cambria Math"/>
+                      <w:i/>
+                    </w:rPr>
+                  </m:ctrlPr>
+                </m:dPr>
+                <m:e>
+                  <m:r>
+                    <w:rPr>
+                      <w:rFonts w:ascii="Cambria Math" w:hAnsi="Cambria Math"/>
+                    </w:rPr>
+                    <m:t>n-1</m:t>
+                  </m:r>
+                </m:e>
+              </m:d>
+            </m:num>
+            <m:den>
+              <m:r>
+                <w:rPr>
+                  <w:rFonts w:ascii="Cambria Math" w:hAnsi="Cambria Math"/>
+                </w:rPr>
+                <m:t>2</m:t>
+              </m:r>
+            </m:den>
+          </m:f>
+          <m:r>
+            <w:rPr>
+              <w:rFonts w:ascii="Cambria Math" w:hAnsi="Cambria Math"/>
+            </w:rPr>
+            <m:t>*</m:t>
+          </m:r>
+          <m:f>
+            <m:fPr>
+              <m:ctrlPr>
+                <w:rPr>
+                  <w:rFonts w:ascii="Cambria Math" w:hAnsi="Cambria Math"/>
+                  <w:i/>
+                </w:rPr>
+              </m:ctrlPr>
+            </m:fPr>
+            <m:num>
+              <m:r>
+                <w:rPr>
+                  <w:rFonts w:ascii="Cambria Math" w:hAnsi="Cambria Math"/>
+                </w:rPr>
+                <m:t>1</m:t>
+              </m:r>
+            </m:num>
+            <m:den>
+              <m:sSup>
+                <m:sSupPr>
+                  <m:ctrlPr>
+                    <w:rPr>
+                      <w:rFonts w:ascii="Cambria Math" w:hAnsi="Cambria Math"/>
+                      <w:i/>
+                    </w:rPr>
+                  </m:ctrlPr>
+                </m:sSupPr>
+                <m:e>
+                  <m:r>
+                    <w:rPr>
+                      <w:rFonts w:ascii="Cambria Math" w:hAnsi="Cambria Math"/>
+                    </w:rPr>
+                    <m:t>n</m:t>
+                  </m:r>
+                </m:e>
+                <m:sup>
+                  <m:r>
+                    <w:rPr>
+                      <w:rFonts w:ascii="Cambria Math" w:hAnsi="Cambria Math"/>
+                    </w:rPr>
+                    <m:t>2</m:t>
+                  </m:r>
+                </m:sup>
+              </m:sSup>
+            </m:den>
+          </m:f>
+          <m:r>
+            <w:rPr>
+              <w:rFonts w:ascii="Cambria Math" w:hAnsi="Cambria Math"/>
+            </w:rPr>
+            <m:t>+n-</m:t>
+          </m:r>
+          <m:r>
+            <w:rPr>
+              <w:rFonts w:ascii="Cambria Math" w:eastAsiaTheme="minorEastAsia" w:hAnsi="Cambria Math"/>
+            </w:rPr>
+            <m:t>n</m:t>
+          </m:r>
+          <m:r>
+            <w:rPr>
+              <w:rFonts w:ascii="Cambria Math" w:eastAsiaTheme="minorEastAsia" w:hAnsi="Cambria Math"/>
+            </w:rPr>
+            <m:t>)</m:t>
+          </m:r>
+        </m:oMath>
+      </m:oMathPara>
+    </w:p>
+    <w:p>
+      <w:pPr>
+        <w:pStyle w:val="ListParagraph"/>
+        <w:rPr>
+          <w:rFonts w:eastAsiaTheme="minorEastAsia"/>
+        </w:rPr>
+      </w:pPr>
+      <m:oMathPara>
+        <m:oMath>
+          <m:r>
+            <w:rPr>
+              <w:rFonts w:ascii="Cambria Math" w:eastAsiaTheme="minorEastAsia" w:hAnsi="Cambria Math"/>
+            </w:rPr>
+            <m:t>=</m:t>
+          </m:r>
+          <m:f>
+            <m:fPr>
+              <m:ctrlPr>
+                <w:rPr>
+                  <w:rFonts w:ascii="Cambria Math" w:eastAsiaTheme="minorEastAsia" w:hAnsi="Cambria Math"/>
+                  <w:i/>
+                </w:rPr>
+              </m:ctrlPr>
+            </m:fPr>
+            <m:num>
+              <m:r>
+                <w:rPr>
+                  <w:rFonts w:ascii="Cambria Math" w:eastAsiaTheme="minorEastAsia" w:hAnsi="Cambria Math"/>
+                </w:rPr>
+                <m:t>1</m:t>
+              </m:r>
+            </m:num>
+            <m:den>
+              <m:r>
+                <w:rPr>
+                  <w:rFonts w:ascii="Cambria Math" w:eastAsiaTheme="minorEastAsia" w:hAnsi="Cambria Math"/>
+                </w:rPr>
+                <m:t>2</m:t>
+              </m:r>
+            </m:den>
+          </m:f>
+          <m:r>
+            <w:rPr>
+              <w:rFonts w:ascii="Cambria Math" w:hAnsi="Cambria Math"/>
+            </w:rPr>
+            <m:t>(n-1)</m:t>
+          </m:r>
+          <m:r>
+            <w:rPr>
+              <w:rFonts w:ascii="Cambria Math" w:hAnsi="Cambria Math"/>
+            </w:rPr>
+            <m:t>*</m:t>
+          </m:r>
+          <m:f>
+            <m:fPr>
+              <m:ctrlPr>
+                <w:rPr>
+                  <w:rFonts w:ascii="Cambria Math" w:hAnsi="Cambria Math"/>
+                  <w:i/>
+                </w:rPr>
+              </m:ctrlPr>
+            </m:fPr>
+            <m:num>
+              <m:r>
+                <w:rPr>
+                  <w:rFonts w:ascii="Cambria Math" w:hAnsi="Cambria Math"/>
+                </w:rPr>
+                <m:t>1</m:t>
+              </m:r>
+            </m:num>
+            <m:den>
+              <m:r>
+                <w:rPr>
+                  <w:rFonts w:ascii="Cambria Math" w:hAnsi="Cambria Math"/>
+                </w:rPr>
+                <m:t>n</m:t>
+              </m:r>
+            </m:den>
+          </m:f>
+        </m:oMath>
+      </m:oMathPara>
+    </w:p>
+    <w:p>
+      <w:pPr>
+        <w:pStyle w:val="ListParagraph"/>
+        <w:rPr>
+          <w:rFonts w:eastAsiaTheme="minorEastAsia"/>
+        </w:rPr>
+      </w:pPr>
+      <w:r>
+        <w:rPr>
+          <w:rFonts w:eastAsiaTheme="minorEastAsia"/>
+        </w:rPr>
+        <w:t xml:space="preserve">Note that </w:t>
+      </w:r>
+      <m:oMath>
+        <m:r>
+          <w:rPr>
+            <w:rFonts w:ascii="Cambria Math" w:eastAsiaTheme="minorEastAsia" w:hAnsi="Cambria Math"/>
+          </w:rPr>
+          <m:t>n-1&lt;n</m:t>
+        </m:r>
+      </m:oMath>
+      <w:r>
+        <w:rPr>
+          <w:rFonts w:eastAsiaTheme="minorEastAsia"/>
+        </w:rPr>
+        <w:t xml:space="preserve">, so </w:t>
+      </w:r>
+      <m:oMath>
+        <m:f>
+          <m:fPr>
+            <m:ctrlPr>
+              <w:rPr>
+                <w:rFonts w:ascii="Cambria Math" w:eastAsiaTheme="minorEastAsia" w:hAnsi="Cambria Math"/>
+                <w:i/>
+              </w:rPr>
+            </m:ctrlPr>
+          </m:fPr>
+          <m:num>
+            <m:r>
+              <w:rPr>
+                <w:rFonts w:ascii="Cambria Math" w:eastAsiaTheme="minorEastAsia" w:hAnsi="Cambria Math"/>
+              </w:rPr>
+              <m:t>n-1</m:t>
+            </m:r>
+          </m:num>
+          <m:den>
+            <m:r>
+              <w:rPr>
+                <w:rFonts w:ascii="Cambria Math" w:eastAsiaTheme="minorEastAsia" w:hAnsi="Cambria Math"/>
+              </w:rPr>
+              <m:t>n</m:t>
+            </m:r>
+          </m:den>
+        </m:f>
+        <m:r>
+          <w:rPr>
+            <w:rFonts w:ascii="Cambria Math" w:eastAsiaTheme="minorEastAsia" w:hAnsi="Cambria Math"/>
+          </w:rPr>
+          <m:t>&lt;1</m:t>
+        </m:r>
+      </m:oMath>
+      <w:r>
+        <w:rPr>
+          <w:rFonts w:eastAsiaTheme="minorEastAsia"/>
+        </w:rPr>
+        <w:t>, so</w:t>
+      </w:r>
+    </w:p>
+    <w:p>
+      <w:pPr>
+        <w:pStyle w:val="ListParagraph"/>
+        <w:rPr>
+          <w:rFonts w:eastAsiaTheme="minorEastAsia"/>
+        </w:rPr>
+      </w:pPr>
+      <m:oMathPara>
+        <m:oMath>
+          <m:r>
+            <w:rPr>
+              <w:rFonts w:ascii="Cambria Math" w:eastAsiaTheme="minorEastAsia" w:hAnsi="Cambria Math"/>
+            </w:rPr>
+            <m:t>E</m:t>
+          </m:r>
+          <m:d>
+            <m:dPr>
+              <m:ctrlPr>
+                <w:rPr>
+                  <w:rFonts w:ascii="Cambria Math" w:eastAsiaTheme="minorEastAsia" w:hAnsi="Cambria Math"/>
+                  <w:i/>
+                </w:rPr>
+              </m:ctrlPr>
+            </m:dPr>
+            <m:e>
+              <m:r>
+                <w:rPr>
+                  <w:rFonts w:ascii="Cambria Math" w:eastAsiaTheme="minorEastAsia" w:hAnsi="Cambria Math"/>
+                </w:rPr>
+                <m:t>X</m:t>
+              </m:r>
+            </m:e>
+          </m:d>
+          <m:r>
+            <w:rPr>
+              <w:rFonts w:ascii="Cambria Math" w:eastAsiaTheme="minorEastAsia" w:hAnsi="Cambria Math"/>
+            </w:rPr>
+            <m:t>&lt;</m:t>
+          </m:r>
+          <m:f>
+            <m:fPr>
+              <m:ctrlPr>
+                <w:rPr>
+                  <w:rFonts w:ascii="Cambria Math" w:eastAsiaTheme="minorEastAsia" w:hAnsi="Cambria Math"/>
+                  <w:i/>
+                </w:rPr>
+              </m:ctrlPr>
+            </m:fPr>
+            <m:num>
+              <m:r>
+                <w:rPr>
+                  <w:rFonts w:ascii="Cambria Math" w:eastAsiaTheme="minorEastAsia" w:hAnsi="Cambria Math"/>
+                </w:rPr>
+                <m:t>1</m:t>
+              </m:r>
+            </m:num>
+            <m:den>
+              <m:r>
+                <w:rPr>
+                  <w:rFonts w:ascii="Cambria Math" w:eastAsiaTheme="minorEastAsia" w:hAnsi="Cambria Math"/>
+                </w:rPr>
+                <m:t>2</m:t>
+              </m:r>
+            </m:den>
+          </m:f>
+        </m:oMath>
+      </m:oMathPara>
+    </w:p>
+    <w:p>
+      <w:pPr>
+        <w:pStyle w:val="ListParagraph"/>
+        <w:rPr>
+          <w:rFonts w:eastAsiaTheme="minorEastAsia"/>
+        </w:rPr>
+      </w:pPr>
+    </w:p>
+    <w:p>
+      <w:pPr>
+        <w:pStyle w:val="ListParagraph"/>
+        <w:rPr>
+          <w:rFonts w:eastAsiaTheme="minorEastAsia"/>
+        </w:rPr>
+      </w:pPr>
+      <w:r>
+        <w:rPr>
+          <w:rFonts w:eastAsiaTheme="minorEastAsia"/>
+        </w:rPr>
+        <w:t xml:space="preserve">The problem wanted us to show that there’s at least </w:t>
+      </w:r>
+      <m:oMath>
+        <m:f>
+          <m:fPr>
+            <m:ctrlPr>
+              <w:rPr>
+                <w:rFonts w:ascii="Cambria Math" w:eastAsiaTheme="minorEastAsia" w:hAnsi="Cambria Math"/>
+                <w:i/>
+              </w:rPr>
+            </m:ctrlPr>
+          </m:fPr>
+          <m:num>
+            <m:r>
+              <w:rPr>
+                <w:rFonts w:ascii="Cambria Math" w:eastAsiaTheme="minorEastAsia" w:hAnsi="Cambria Math"/>
+              </w:rPr>
+              <m:t>1</m:t>
+            </m:r>
+          </m:num>
+          <m:den>
+            <m:r>
+              <w:rPr>
+                <w:rFonts w:ascii="Cambria Math" w:eastAsiaTheme="minorEastAsia" w:hAnsi="Cambria Math"/>
+              </w:rPr>
+              <m:t>2</m:t>
+            </m:r>
+          </m:den>
+        </m:f>
+      </m:oMath>
+      <w:r>
+        <w:rPr>
+          <w:rFonts w:eastAsiaTheme="minorEastAsia"/>
+        </w:rPr>
+        <w:t xml:space="preserve"> probability that there’s no collisions, which is logically equivalent to there’s less than </w:t>
+      </w:r>
+      <m:oMath>
+        <m:f>
+          <m:fPr>
+            <m:ctrlPr>
+              <w:rPr>
+                <w:rFonts w:ascii="Cambria Math" w:eastAsiaTheme="minorEastAsia" w:hAnsi="Cambria Math"/>
+                <w:i/>
+              </w:rPr>
+            </m:ctrlPr>
+          </m:fPr>
+          <m:num>
+            <m:r>
+              <w:rPr>
+                <w:rFonts w:ascii="Cambria Math" w:eastAsiaTheme="minorEastAsia" w:hAnsi="Cambria Math"/>
+              </w:rPr>
+              <m:t>1</m:t>
+            </m:r>
+          </m:num>
+          <m:den>
+            <m:r>
+              <w:rPr>
+                <w:rFonts w:ascii="Cambria Math" w:eastAsiaTheme="minorEastAsia" w:hAnsi="Cambria Math"/>
+              </w:rPr>
+              <m:t>2</m:t>
+            </m:r>
+          </m:den>
+        </m:f>
+      </m:oMath>
+      <w:r>
+        <w:rPr>
+          <w:rFonts w:eastAsiaTheme="minorEastAsia"/>
+        </w:rPr>
+        <w:t xml:space="preserve"> probability that there is a collision</w:t>
+      </w:r>
+      <w:r>
+        <w:rPr>
+          <w:rFonts w:eastAsiaTheme="minorEastAsia"/>
+        </w:rPr>
+        <w:t>.</w:t>
+      </w:r>
+      <w:r>
+        <w:rPr>
+          <w:rFonts w:eastAsiaTheme="minorEastAsia"/>
+        </w:rPr>
+        <w:t xml:space="preserve"> </w:t>
+      </w:r>
+      <m:oMath>
+        <m:r>
+          <w:rPr>
+            <w:rFonts w:ascii="Cambria Math" w:eastAsiaTheme="minorEastAsia" w:hAnsi="Cambria Math"/>
+          </w:rPr>
+          <m:t>E(X)</m:t>
+        </m:r>
+      </m:oMath>
+      <w:r>
+        <w:rPr>
+          <w:rFonts w:eastAsiaTheme="minorEastAsia"/>
+        </w:rPr>
+        <w:t xml:space="preserve"> is the expected number of collisions. </w:t>
+      </w:r>
+      <w:r>
+        <w:rPr>
+          <w:rFonts w:eastAsiaTheme="minorEastAsia"/>
+        </w:rPr>
+        <w:t>QED.</w:t>
+      </w:r>
+      <w:bookmarkStart w:id="0" w:name="_GoBack"/>
+      <w:bookmarkEnd w:id="0"/>
+    </w:p>
+    <w:p>
+      <w:pPr>
+        <w:pStyle w:val="ListParagraph"/>
         <w:rPr>
           <w:rFonts w:eastAsiaTheme="minorEastAsia"/>
         </w:rPr>

</xml_diff>

<commit_message>
done.... but q3 part c is very iffy; will go to office hours tmrw
</commit_message>
<xml_diff>
--- a/HW CS 4820/HW4/q3_HW4.docx
+++ b/HW CS 4820/HW4/q3_HW4.docx
@@ -4563,19 +4563,7 @@
                 <w:rPr>
                   <w:rFonts w:ascii="Cambria Math" w:eastAsiaTheme="minorEastAsia" w:hAnsi="Cambria Math"/>
                 </w:rPr>
-                <m:t>)</m:t>
-              </m:r>
-              <m:r>
-                <w:rPr>
-                  <w:rFonts w:ascii="Cambria Math" w:eastAsiaTheme="minorEastAsia" w:hAnsi="Cambria Math"/>
-                </w:rPr>
-                <m:t>-</m:t>
-              </m:r>
-              <m:r>
-                <w:rPr>
-                  <w:rFonts w:ascii="Cambria Math" w:eastAsiaTheme="minorEastAsia" w:hAnsi="Cambria Math"/>
-                </w:rPr>
-                <m:t>E(</m:t>
+                <m:t>)-E(</m:t>
               </m:r>
               <m:nary>
                 <m:naryPr>
@@ -4809,13 +4797,7 @@
             <w:rPr>
               <w:rFonts w:ascii="Cambria Math" w:hAnsi="Cambria Math"/>
             </w:rPr>
-            <m:t>+n</m:t>
-          </m:r>
-          <m:r>
-            <w:rPr>
-              <w:rFonts w:ascii="Cambria Math" w:hAnsi="Cambria Math"/>
-            </w:rPr>
-            <m:t>-</m:t>
+            <m:t>+n-</m:t>
           </m:r>
           <m:r>
             <w:rPr>
@@ -5708,6 +5690,560 @@
           <w:rFonts w:eastAsiaTheme="minorEastAsia"/>
         </w:rPr>
         <w:t>QED.</w:t>
+      </w:r>
+    </w:p>
+    <w:p>
+      <w:pPr>
+        <w:pStyle w:val="ListParagraph"/>
+        <w:rPr>
+          <w:rFonts w:eastAsiaTheme="minorEastAsia"/>
+        </w:rPr>
+      </w:pPr>
+    </w:p>
+    <w:p>
+      <w:pPr>
+        <w:pStyle w:val="ListParagraph"/>
+        <w:numPr>
+          <w:ilvl w:val="0"/>
+          <w:numId w:val="1"/>
+        </w:numPr>
+        <w:rPr>
+          <w:rFonts w:eastAsiaTheme="minorEastAsia"/>
+        </w:rPr>
+      </w:pPr>
+      <w:r>
+        <w:rPr>
+          <w:rFonts w:eastAsiaTheme="minorEastAsia"/>
+        </w:rPr>
+        <w:t xml:space="preserve">It is known from the previous parts that </w:t>
+      </w:r>
+      <m:oMath>
+        <m:r>
+          <w:rPr>
+            <w:rFonts w:ascii="Cambria Math" w:eastAsiaTheme="minorEastAsia" w:hAnsi="Cambria Math"/>
+          </w:rPr>
+          <m:t>P</m:t>
+        </m:r>
+        <m:d>
+          <m:dPr>
+            <m:ctrlPr>
+              <w:rPr>
+                <w:rFonts w:ascii="Cambria Math" w:eastAsiaTheme="minorEastAsia" w:hAnsi="Cambria Math"/>
+                <w:i/>
+              </w:rPr>
+            </m:ctrlPr>
+          </m:dPr>
+          <m:e>
+            <m:nary>
+              <m:naryPr>
+                <m:chr m:val="∑"/>
+                <m:limLoc m:val="undOvr"/>
+                <m:ctrlPr>
+                  <w:rPr>
+                    <w:rFonts w:ascii="Cambria Math" w:eastAsiaTheme="minorEastAsia" w:hAnsi="Cambria Math"/>
+                    <w:i/>
+                  </w:rPr>
+                </m:ctrlPr>
+              </m:naryPr>
+              <m:sub>
+                <m:r>
+                  <w:rPr>
+                    <w:rFonts w:ascii="Cambria Math" w:eastAsiaTheme="minorEastAsia" w:hAnsi="Cambria Math"/>
+                  </w:rPr>
+                  <m:t>i=1</m:t>
+                </m:r>
+              </m:sub>
+              <m:sup>
+                <m:r>
+                  <w:rPr>
+                    <w:rFonts w:ascii="Cambria Math" w:eastAsiaTheme="minorEastAsia" w:hAnsi="Cambria Math"/>
+                  </w:rPr>
+                  <m:t>p</m:t>
+                </m:r>
+              </m:sup>
+              <m:e>
+                <m:sSubSup>
+                  <m:sSubSupPr>
+                    <m:ctrlPr>
+                      <w:rPr>
+                        <w:rFonts w:ascii="Cambria Math" w:eastAsiaTheme="minorEastAsia" w:hAnsi="Cambria Math"/>
+                        <w:i/>
+                      </w:rPr>
+                    </m:ctrlPr>
+                  </m:sSubSupPr>
+                  <m:e>
+                    <m:r>
+                      <w:rPr>
+                        <w:rFonts w:ascii="Cambria Math" w:eastAsiaTheme="minorEastAsia" w:hAnsi="Cambria Math"/>
+                      </w:rPr>
+                      <m:t>n</m:t>
+                    </m:r>
+                  </m:e>
+                  <m:sub>
+                    <m:r>
+                      <w:rPr>
+                        <w:rFonts w:ascii="Cambria Math" w:eastAsiaTheme="minorEastAsia" w:hAnsi="Cambria Math"/>
+                      </w:rPr>
+                      <m:t>i</m:t>
+                    </m:r>
+                  </m:sub>
+                  <m:sup>
+                    <m:r>
+                      <w:rPr>
+                        <w:rFonts w:ascii="Cambria Math" w:eastAsiaTheme="minorEastAsia" w:hAnsi="Cambria Math"/>
+                      </w:rPr>
+                      <m:t>2</m:t>
+                    </m:r>
+                  </m:sup>
+                </m:sSubSup>
+              </m:e>
+            </m:nary>
+            <m:r>
+              <w:rPr>
+                <w:rFonts w:ascii="Cambria Math" w:eastAsiaTheme="minorEastAsia" w:hAnsi="Cambria Math"/>
+              </w:rPr>
+              <m:t>≤4p</m:t>
+            </m:r>
+          </m:e>
+        </m:d>
+        <m:r>
+          <w:rPr>
+            <w:rFonts w:ascii="Cambria Math" w:eastAsiaTheme="minorEastAsia" w:hAnsi="Cambria Math"/>
+          </w:rPr>
+          <m:t>≥</m:t>
+        </m:r>
+        <m:f>
+          <m:fPr>
+            <m:ctrlPr>
+              <w:rPr>
+                <w:rFonts w:ascii="Cambria Math" w:eastAsiaTheme="minorEastAsia" w:hAnsi="Cambria Math"/>
+                <w:i/>
+              </w:rPr>
+            </m:ctrlPr>
+          </m:fPr>
+          <m:num>
+            <m:r>
+              <w:rPr>
+                <w:rFonts w:ascii="Cambria Math" w:eastAsiaTheme="minorEastAsia" w:hAnsi="Cambria Math"/>
+              </w:rPr>
+              <m:t>1</m:t>
+            </m:r>
+          </m:num>
+          <m:den>
+            <m:r>
+              <w:rPr>
+                <w:rFonts w:ascii="Cambria Math" w:eastAsiaTheme="minorEastAsia" w:hAnsi="Cambria Math"/>
+              </w:rPr>
+              <m:t>2</m:t>
+            </m:r>
+          </m:den>
+        </m:f>
+      </m:oMath>
+      <w:r>
+        <w:rPr>
+          <w:rFonts w:eastAsiaTheme="minorEastAsia"/>
+        </w:rPr>
+        <w:t xml:space="preserve">, and </w:t>
+      </w:r>
+      <m:oMath>
+        <m:r>
+          <w:rPr>
+            <w:rFonts w:ascii="Cambria Math" w:eastAsiaTheme="minorEastAsia" w:hAnsi="Cambria Math"/>
+          </w:rPr>
+          <m:t>P</m:t>
+        </m:r>
+        <m:d>
+          <m:dPr>
+            <m:ctrlPr>
+              <w:rPr>
+                <w:rFonts w:ascii="Cambria Math" w:eastAsiaTheme="minorEastAsia" w:hAnsi="Cambria Math"/>
+                <w:i/>
+              </w:rPr>
+            </m:ctrlPr>
+          </m:dPr>
+          <m:e>
+            <m:r>
+              <w:rPr>
+                <w:rFonts w:ascii="Cambria Math" w:eastAsiaTheme="minorEastAsia" w:hAnsi="Cambria Math"/>
+              </w:rPr>
+              <m:t xml:space="preserve">no collisions in </m:t>
+            </m:r>
+            <m:sSub>
+              <m:sSubPr>
+                <m:ctrlPr>
+                  <w:rPr>
+                    <w:rFonts w:ascii="Cambria Math" w:eastAsiaTheme="minorEastAsia" w:hAnsi="Cambria Math"/>
+                    <w:i/>
+                  </w:rPr>
+                </m:ctrlPr>
+              </m:sSubPr>
+              <m:e>
+                <m:r>
+                  <w:rPr>
+                    <w:rFonts w:ascii="Cambria Math" w:eastAsiaTheme="minorEastAsia" w:hAnsi="Cambria Math"/>
+                  </w:rPr>
+                  <m:t>h</m:t>
+                </m:r>
+              </m:e>
+              <m:sub>
+                <m:r>
+                  <w:rPr>
+                    <w:rFonts w:ascii="Cambria Math" w:eastAsiaTheme="minorEastAsia" w:hAnsi="Cambria Math"/>
+                  </w:rPr>
+                  <m:t>i</m:t>
+                </m:r>
+              </m:sub>
+            </m:sSub>
+          </m:e>
+        </m:d>
+        <m:r>
+          <w:rPr>
+            <w:rFonts w:ascii="Cambria Math" w:eastAsiaTheme="minorEastAsia" w:hAnsi="Cambria Math"/>
+          </w:rPr>
+          <m:t>≥</m:t>
+        </m:r>
+        <m:f>
+          <m:fPr>
+            <m:ctrlPr>
+              <w:rPr>
+                <w:rFonts w:ascii="Cambria Math" w:eastAsiaTheme="minorEastAsia" w:hAnsi="Cambria Math"/>
+                <w:i/>
+              </w:rPr>
+            </m:ctrlPr>
+          </m:fPr>
+          <m:num>
+            <m:r>
+              <w:rPr>
+                <w:rFonts w:ascii="Cambria Math" w:eastAsiaTheme="minorEastAsia" w:hAnsi="Cambria Math"/>
+              </w:rPr>
+              <m:t>1</m:t>
+            </m:r>
+          </m:num>
+          <m:den>
+            <m:r>
+              <w:rPr>
+                <w:rFonts w:ascii="Cambria Math" w:eastAsiaTheme="minorEastAsia" w:hAnsi="Cambria Math"/>
+              </w:rPr>
+              <m:t>2</m:t>
+            </m:r>
+          </m:den>
+        </m:f>
+      </m:oMath>
+      <w:r>
+        <w:rPr>
+          <w:rFonts w:eastAsiaTheme="minorEastAsia"/>
+        </w:rPr>
+        <w:t xml:space="preserve">. </w:t>
+      </w:r>
+      <w:r>
+        <w:rPr>
+          <w:rFonts w:eastAsiaTheme="minorEastAsia"/>
+        </w:rPr>
+        <w:t>So, it takes an expected 2 tries in getting a good first level hash function and an expected 2 tries in getting a good second level hash function for each cell that has collisions.</w:t>
+      </w:r>
+      <w:r>
+        <w:rPr>
+          <w:rFonts w:eastAsiaTheme="minorEastAsia"/>
+        </w:rPr>
+        <w:t xml:space="preserve"> Computing </w:t>
+      </w:r>
+      <m:oMath>
+        <m:r>
+          <w:rPr>
+            <w:rFonts w:ascii="Cambria Math" w:eastAsiaTheme="minorEastAsia" w:hAnsi="Cambria Math"/>
+          </w:rPr>
+          <m:t>h(u)</m:t>
+        </m:r>
+      </m:oMath>
+      <w:r>
+        <w:rPr>
+          <w:rFonts w:eastAsiaTheme="minorEastAsia"/>
+        </w:rPr>
+        <w:t xml:space="preserve"> for all </w:t>
+      </w:r>
+      <m:oMath>
+        <m:r>
+          <w:rPr>
+            <w:rFonts w:ascii="Cambria Math" w:eastAsiaTheme="minorEastAsia" w:hAnsi="Cambria Math"/>
+          </w:rPr>
+          <m:t>u∈S</m:t>
+        </m:r>
+      </m:oMath>
+      <w:r>
+        <w:rPr>
+          <w:rFonts w:eastAsiaTheme="minorEastAsia"/>
+        </w:rPr>
+        <w:t xml:space="preserve"> and computing </w:t>
+      </w:r>
+      <m:oMath>
+        <m:sSub>
+          <m:sSubPr>
+            <m:ctrlPr>
+              <w:rPr>
+                <w:rFonts w:ascii="Cambria Math" w:eastAsiaTheme="minorEastAsia" w:hAnsi="Cambria Math"/>
+                <w:i/>
+              </w:rPr>
+            </m:ctrlPr>
+          </m:sSubPr>
+          <m:e>
+            <m:r>
+              <w:rPr>
+                <w:rFonts w:ascii="Cambria Math" w:eastAsiaTheme="minorEastAsia" w:hAnsi="Cambria Math"/>
+              </w:rPr>
+              <m:t>h</m:t>
+            </m:r>
+          </m:e>
+          <m:sub>
+            <m:r>
+              <w:rPr>
+                <w:rFonts w:ascii="Cambria Math" w:eastAsiaTheme="minorEastAsia" w:hAnsi="Cambria Math"/>
+              </w:rPr>
+              <m:t>i</m:t>
+            </m:r>
+          </m:sub>
+        </m:sSub>
+        <m:r>
+          <w:rPr>
+            <w:rFonts w:ascii="Cambria Math" w:eastAsiaTheme="minorEastAsia" w:hAnsi="Cambria Math"/>
+          </w:rPr>
+          <m:t>(v)</m:t>
+        </m:r>
+      </m:oMath>
+      <w:r>
+        <w:rPr>
+          <w:rFonts w:eastAsiaTheme="minorEastAsia"/>
+        </w:rPr>
+        <w:t xml:space="preserve"> for all </w:t>
+      </w:r>
+      <m:oMath>
+        <m:r>
+          <w:rPr>
+            <w:rFonts w:ascii="Cambria Math" w:eastAsiaTheme="minorEastAsia" w:hAnsi="Cambria Math"/>
+          </w:rPr>
+          <m:t>v∈</m:t>
+        </m:r>
+        <m:sSub>
+          <m:sSubPr>
+            <m:ctrlPr>
+              <w:rPr>
+                <w:rFonts w:ascii="Cambria Math" w:eastAsiaTheme="minorEastAsia" w:hAnsi="Cambria Math"/>
+                <w:i/>
+              </w:rPr>
+            </m:ctrlPr>
+          </m:sSubPr>
+          <m:e>
+            <m:r>
+              <w:rPr>
+                <w:rFonts w:ascii="Cambria Math" w:eastAsiaTheme="minorEastAsia" w:hAnsi="Cambria Math"/>
+              </w:rPr>
+              <m:t>T</m:t>
+            </m:r>
+          </m:e>
+          <m:sub>
+            <m:r>
+              <w:rPr>
+                <w:rFonts w:ascii="Cambria Math" w:eastAsiaTheme="minorEastAsia" w:hAnsi="Cambria Math"/>
+              </w:rPr>
+              <m:t>i</m:t>
+            </m:r>
+          </m:sub>
+        </m:sSub>
+      </m:oMath>
+      <w:r>
+        <w:rPr>
+          <w:rFonts w:eastAsiaTheme="minorEastAsia"/>
+        </w:rPr>
+        <w:t xml:space="preserve"> </w:t>
+      </w:r>
+      <w:r>
+        <w:rPr>
+          <w:rFonts w:eastAsiaTheme="minorEastAsia"/>
+        </w:rPr>
+        <w:t xml:space="preserve">is </w:t>
+      </w:r>
+      <m:oMath>
+        <m:r>
+          <w:rPr>
+            <w:rFonts w:ascii="Cambria Math" w:eastAsiaTheme="minorEastAsia" w:hAnsi="Cambria Math"/>
+          </w:rPr>
+          <m:t>O(n)</m:t>
+        </m:r>
+      </m:oMath>
+      <w:r>
+        <w:rPr>
+          <w:rFonts w:eastAsiaTheme="minorEastAsia"/>
+        </w:rPr>
+        <w:t xml:space="preserve">. The time complexity in finding an overall good hash function is thus </w:t>
+      </w:r>
+      <m:oMath>
+        <m:r>
+          <w:rPr>
+            <w:rFonts w:ascii="Cambria Math" w:eastAsiaTheme="minorEastAsia" w:hAnsi="Cambria Math"/>
+          </w:rPr>
+          <m:t>O</m:t>
+        </m:r>
+        <m:d>
+          <m:dPr>
+            <m:ctrlPr>
+              <w:rPr>
+                <w:rFonts w:ascii="Cambria Math" w:eastAsiaTheme="minorEastAsia" w:hAnsi="Cambria Math"/>
+                <w:i/>
+              </w:rPr>
+            </m:ctrlPr>
+          </m:dPr>
+          <m:e>
+            <m:r>
+              <w:rPr>
+                <w:rFonts w:ascii="Cambria Math" w:eastAsiaTheme="minorEastAsia" w:hAnsi="Cambria Math"/>
+              </w:rPr>
+              <m:t>2n</m:t>
+            </m:r>
+          </m:e>
+        </m:d>
+        <m:r>
+          <w:rPr>
+            <w:rFonts w:ascii="Cambria Math" w:eastAsiaTheme="minorEastAsia" w:hAnsi="Cambria Math"/>
+          </w:rPr>
+          <m:t>+</m:t>
+        </m:r>
+        <m:r>
+          <w:rPr>
+            <w:rFonts w:ascii="Cambria Math" w:eastAsiaTheme="minorEastAsia" w:hAnsi="Cambria Math"/>
+          </w:rPr>
+          <m:t>O</m:t>
+        </m:r>
+        <m:d>
+          <m:dPr>
+            <m:ctrlPr>
+              <w:rPr>
+                <w:rFonts w:ascii="Cambria Math" w:eastAsiaTheme="minorEastAsia" w:hAnsi="Cambria Math"/>
+                <w:i/>
+              </w:rPr>
+            </m:ctrlPr>
+          </m:dPr>
+          <m:e>
+            <m:r>
+              <w:rPr>
+                <w:rFonts w:ascii="Cambria Math" w:eastAsiaTheme="minorEastAsia" w:hAnsi="Cambria Math"/>
+              </w:rPr>
+              <m:t>n*2n</m:t>
+            </m:r>
+          </m:e>
+        </m:d>
+        <m:r>
+          <w:rPr>
+            <w:rFonts w:ascii="Cambria Math" w:eastAsiaTheme="minorEastAsia" w:hAnsi="Cambria Math"/>
+          </w:rPr>
+          <m:t>=O</m:t>
+        </m:r>
+        <m:d>
+          <m:dPr>
+            <m:ctrlPr>
+              <w:rPr>
+                <w:rFonts w:ascii="Cambria Math" w:eastAsiaTheme="minorEastAsia" w:hAnsi="Cambria Math"/>
+                <w:i/>
+              </w:rPr>
+            </m:ctrlPr>
+          </m:dPr>
+          <m:e>
+            <m:r>
+              <w:rPr>
+                <w:rFonts w:ascii="Cambria Math" w:eastAsiaTheme="minorEastAsia" w:hAnsi="Cambria Math"/>
+              </w:rPr>
+              <m:t>2n+2</m:t>
+            </m:r>
+            <m:sSup>
+              <m:sSupPr>
+                <m:ctrlPr>
+                  <w:rPr>
+                    <w:rFonts w:ascii="Cambria Math" w:eastAsiaTheme="minorEastAsia" w:hAnsi="Cambria Math"/>
+                    <w:i/>
+                  </w:rPr>
+                </m:ctrlPr>
+              </m:sSupPr>
+              <m:e>
+                <m:r>
+                  <w:rPr>
+                    <w:rFonts w:ascii="Cambria Math" w:eastAsiaTheme="minorEastAsia" w:hAnsi="Cambria Math"/>
+                  </w:rPr>
+                  <m:t>n</m:t>
+                </m:r>
+              </m:e>
+              <m:sup>
+                <m:r>
+                  <w:rPr>
+                    <w:rFonts w:ascii="Cambria Math" w:eastAsiaTheme="minorEastAsia" w:hAnsi="Cambria Math"/>
+                  </w:rPr>
+                  <m:t>2</m:t>
+                </m:r>
+              </m:sup>
+            </m:sSup>
+          </m:e>
+        </m:d>
+        <m:r>
+          <w:rPr>
+            <w:rFonts w:ascii="Cambria Math" w:eastAsiaTheme="minorEastAsia" w:hAnsi="Cambria Math"/>
+          </w:rPr>
+          <m:t>=</m:t>
+        </m:r>
+        <m:r>
+          <m:rPr>
+            <m:sty m:val="bi"/>
+          </m:rPr>
+          <w:rPr>
+            <w:rFonts w:ascii="Cambria Math" w:eastAsiaTheme="minorEastAsia" w:hAnsi="Cambria Math"/>
+          </w:rPr>
+          <m:t>O(</m:t>
+        </m:r>
+        <m:sSup>
+          <m:sSupPr>
+            <m:ctrlPr>
+              <w:rPr>
+                <w:rFonts w:ascii="Cambria Math" w:eastAsiaTheme="minorEastAsia" w:hAnsi="Cambria Math"/>
+                <w:b/>
+                <w:i/>
+              </w:rPr>
+            </m:ctrlPr>
+          </m:sSupPr>
+          <m:e>
+            <m:r>
+              <m:rPr>
+                <m:sty m:val="bi"/>
+              </m:rPr>
+              <w:rPr>
+                <w:rFonts w:ascii="Cambria Math" w:eastAsiaTheme="minorEastAsia" w:hAnsi="Cambria Math"/>
+              </w:rPr>
+              <m:t>n</m:t>
+            </m:r>
+          </m:e>
+          <m:sup>
+            <m:r>
+              <m:rPr>
+                <m:sty m:val="bi"/>
+              </m:rPr>
+              <w:rPr>
+                <w:rFonts w:ascii="Cambria Math" w:eastAsiaTheme="minorEastAsia" w:hAnsi="Cambria Math"/>
+              </w:rPr>
+              <m:t>2</m:t>
+            </m:r>
+          </m:sup>
+        </m:sSup>
+        <m:r>
+          <m:rPr>
+            <m:sty m:val="bi"/>
+          </m:rPr>
+          <w:rPr>
+            <w:rFonts w:ascii="Cambria Math" w:eastAsiaTheme="minorEastAsia" w:hAnsi="Cambria Math"/>
+          </w:rPr>
+          <m:t>)</m:t>
+        </m:r>
+      </m:oMath>
+      <w:r>
+        <w:rPr>
+          <w:rFonts w:eastAsiaTheme="minorEastAsia"/>
+          <w:b/>
+        </w:rPr>
+        <w:t>.</w:t>
       </w:r>
       <w:bookmarkStart w:id="0" w:name="_GoBack"/>
       <w:bookmarkEnd w:id="0"/>

</xml_diff>

<commit_message>
corrected q3 part b
</commit_message>
<xml_diff>
--- a/HW CS 4820/HW4/q3_HW4.docx
+++ b/HW CS 4820/HW4/q3_HW4.docx
@@ -5406,21 +5406,420 @@
         <w:rPr>
           <w:rFonts w:eastAsiaTheme="minorEastAsia"/>
         </w:rPr>
-        <w:t xml:space="preserve">Note that </w:t>
-      </w:r>
+        <w:t>Using Markov’s inequality again:</w:t>
+      </w:r>
+    </w:p>
+    <w:p>
+      <w:pPr>
+        <w:pStyle w:val="ListParagraph"/>
+        <w:jc w:val="center"/>
+        <w:rPr>
+          <w:rFonts w:eastAsiaTheme="minorEastAsia"/>
+        </w:rPr>
+      </w:pPr>
+      <m:oMathPara>
+        <m:oMath>
+          <m:r>
+            <w:rPr>
+              <w:rFonts w:ascii="Cambria Math" w:eastAsiaTheme="minorEastAsia" w:hAnsi="Cambria Math"/>
+            </w:rPr>
+            <m:t>P</m:t>
+          </m:r>
+          <m:d>
+            <m:dPr>
+              <m:ctrlPr>
+                <w:rPr>
+                  <w:rFonts w:ascii="Cambria Math" w:eastAsiaTheme="minorEastAsia" w:hAnsi="Cambria Math"/>
+                  <w:i/>
+                </w:rPr>
+              </m:ctrlPr>
+            </m:dPr>
+            <m:e>
+              <m:r>
+                <w:rPr>
+                  <w:rFonts w:ascii="Cambria Math" w:eastAsiaTheme="minorEastAsia" w:hAnsi="Cambria Math"/>
+                </w:rPr>
+                <m:t>X≥a</m:t>
+              </m:r>
+            </m:e>
+          </m:d>
+          <m:r>
+            <w:rPr>
+              <w:rFonts w:ascii="Cambria Math" w:eastAsiaTheme="minorEastAsia" w:hAnsi="Cambria Math"/>
+            </w:rPr>
+            <m:t>≤</m:t>
+          </m:r>
+          <m:f>
+            <m:fPr>
+              <m:ctrlPr>
+                <w:rPr>
+                  <w:rFonts w:ascii="Cambria Math" w:eastAsiaTheme="minorEastAsia" w:hAnsi="Cambria Math"/>
+                  <w:i/>
+                </w:rPr>
+              </m:ctrlPr>
+            </m:fPr>
+            <m:num>
+              <m:r>
+                <w:rPr>
+                  <w:rFonts w:ascii="Cambria Math" w:eastAsiaTheme="minorEastAsia" w:hAnsi="Cambria Math"/>
+                </w:rPr>
+                <m:t>E</m:t>
+              </m:r>
+              <m:d>
+                <m:dPr>
+                  <m:ctrlPr>
+                    <w:rPr>
+                      <w:rFonts w:ascii="Cambria Math" w:eastAsiaTheme="minorEastAsia" w:hAnsi="Cambria Math"/>
+                      <w:i/>
+                    </w:rPr>
+                  </m:ctrlPr>
+                </m:dPr>
+                <m:e>
+                  <m:r>
+                    <w:rPr>
+                      <w:rFonts w:ascii="Cambria Math" w:eastAsiaTheme="minorEastAsia" w:hAnsi="Cambria Math"/>
+                    </w:rPr>
+                    <m:t>X</m:t>
+                  </m:r>
+                </m:e>
+              </m:d>
+            </m:num>
+            <m:den>
+              <m:r>
+                <w:rPr>
+                  <w:rFonts w:ascii="Cambria Math" w:eastAsiaTheme="minorEastAsia" w:hAnsi="Cambria Math"/>
+                </w:rPr>
+                <m:t>a</m:t>
+              </m:r>
+            </m:den>
+          </m:f>
+        </m:oMath>
+      </m:oMathPara>
+    </w:p>
+    <w:p>
+      <w:pPr>
+        <w:pStyle w:val="ListParagraph"/>
+        <w:rPr>
+          <w:rFonts w:eastAsiaTheme="minorEastAsia"/>
+        </w:rPr>
+      </w:pPr>
+      <m:oMathPara>
+        <m:oMath>
+          <m:r>
+            <w:rPr>
+              <w:rFonts w:ascii="Cambria Math" w:eastAsiaTheme="minorEastAsia" w:hAnsi="Cambria Math"/>
+            </w:rPr>
+            <m:t>P</m:t>
+          </m:r>
+          <m:d>
+            <m:dPr>
+              <m:ctrlPr>
+                <w:rPr>
+                  <w:rFonts w:ascii="Cambria Math" w:eastAsiaTheme="minorEastAsia" w:hAnsi="Cambria Math"/>
+                  <w:i/>
+                </w:rPr>
+              </m:ctrlPr>
+            </m:dPr>
+            <m:e>
+              <m:r>
+                <w:rPr>
+                  <w:rFonts w:ascii="Cambria Math" w:eastAsiaTheme="minorEastAsia" w:hAnsi="Cambria Math"/>
+                </w:rPr>
+                <m:t>X&gt;0</m:t>
+              </m:r>
+            </m:e>
+          </m:d>
+          <m:r>
+            <w:rPr>
+              <w:rFonts w:ascii="Cambria Math" w:eastAsiaTheme="minorEastAsia" w:hAnsi="Cambria Math"/>
+            </w:rPr>
+            <m:t>=P</m:t>
+          </m:r>
+          <m:d>
+            <m:dPr>
+              <m:ctrlPr>
+                <w:rPr>
+                  <w:rFonts w:ascii="Cambria Math" w:eastAsiaTheme="minorEastAsia" w:hAnsi="Cambria Math"/>
+                  <w:i/>
+                </w:rPr>
+              </m:ctrlPr>
+            </m:dPr>
+            <m:e>
+              <m:r>
+                <w:rPr>
+                  <w:rFonts w:ascii="Cambria Math" w:eastAsiaTheme="minorEastAsia" w:hAnsi="Cambria Math"/>
+                </w:rPr>
+                <m:t>X≥1</m:t>
+              </m:r>
+            </m:e>
+          </m:d>
+        </m:oMath>
+      </m:oMathPara>
+    </w:p>
+    <w:p>
+      <w:pPr>
+        <w:pStyle w:val="ListParagraph"/>
+        <w:rPr>
+          <w:rFonts w:eastAsiaTheme="minorEastAsia"/>
+        </w:rPr>
+      </w:pPr>
+      <m:oMathPara>
+        <m:oMath>
+          <m:r>
+            <w:rPr>
+              <w:rFonts w:ascii="Cambria Math" w:eastAsiaTheme="minorEastAsia" w:hAnsi="Cambria Math"/>
+            </w:rPr>
+            <m:t>P</m:t>
+          </m:r>
+          <m:d>
+            <m:dPr>
+              <m:ctrlPr>
+                <w:rPr>
+                  <w:rFonts w:ascii="Cambria Math" w:eastAsiaTheme="minorEastAsia" w:hAnsi="Cambria Math"/>
+                  <w:i/>
+                </w:rPr>
+              </m:ctrlPr>
+            </m:dPr>
+            <m:e>
+              <m:r>
+                <w:rPr>
+                  <w:rFonts w:ascii="Cambria Math" w:eastAsiaTheme="minorEastAsia" w:hAnsi="Cambria Math"/>
+                </w:rPr>
+                <m:t>X≥1</m:t>
+              </m:r>
+            </m:e>
+          </m:d>
+          <m:r>
+            <w:rPr>
+              <w:rFonts w:ascii="Cambria Math" w:eastAsiaTheme="minorEastAsia" w:hAnsi="Cambria Math"/>
+            </w:rPr>
+            <m:t>≤</m:t>
+          </m:r>
+          <m:f>
+            <m:fPr>
+              <m:ctrlPr>
+                <w:rPr>
+                  <w:rFonts w:ascii="Cambria Math" w:eastAsiaTheme="minorEastAsia" w:hAnsi="Cambria Math"/>
+                  <w:i/>
+                </w:rPr>
+              </m:ctrlPr>
+            </m:fPr>
+            <m:num>
+              <m:d>
+                <m:dPr>
+                  <m:ctrlPr>
+                    <w:rPr>
+                      <w:rFonts w:ascii="Cambria Math" w:eastAsiaTheme="minorEastAsia" w:hAnsi="Cambria Math"/>
+                      <w:i/>
+                    </w:rPr>
+                  </m:ctrlPr>
+                </m:dPr>
+                <m:e>
+                  <m:f>
+                    <m:fPr>
+                      <m:ctrlPr>
+                        <w:rPr>
+                          <w:rFonts w:ascii="Cambria Math" w:eastAsiaTheme="minorEastAsia" w:hAnsi="Cambria Math"/>
+                          <w:i/>
+                        </w:rPr>
+                      </m:ctrlPr>
+                    </m:fPr>
+                    <m:num>
+                      <m:r>
+                        <w:rPr>
+                          <w:rFonts w:ascii="Cambria Math" w:eastAsiaTheme="minorEastAsia" w:hAnsi="Cambria Math"/>
+                        </w:rPr>
+                        <m:t>1</m:t>
+                      </m:r>
+                    </m:num>
+                    <m:den>
+                      <m:r>
+                        <w:rPr>
+                          <w:rFonts w:ascii="Cambria Math" w:eastAsiaTheme="minorEastAsia" w:hAnsi="Cambria Math"/>
+                        </w:rPr>
+                        <m:t>2</m:t>
+                      </m:r>
+                    </m:den>
+                  </m:f>
+                </m:e>
+              </m:d>
+              <m:r>
+                <w:rPr>
+                  <w:rFonts w:ascii="Cambria Math" w:eastAsiaTheme="minorEastAsia" w:hAnsi="Cambria Math"/>
+                </w:rPr>
+                <m:t>*</m:t>
+              </m:r>
+              <m:f>
+                <m:fPr>
+                  <m:ctrlPr>
+                    <w:rPr>
+                      <w:rFonts w:ascii="Cambria Math" w:eastAsiaTheme="minorEastAsia" w:hAnsi="Cambria Math"/>
+                      <w:i/>
+                    </w:rPr>
+                  </m:ctrlPr>
+                </m:fPr>
+                <m:num>
+                  <m:r>
+                    <w:rPr>
+                      <w:rFonts w:ascii="Cambria Math" w:eastAsiaTheme="minorEastAsia" w:hAnsi="Cambria Math"/>
+                    </w:rPr>
+                    <m:t>n-1</m:t>
+                  </m:r>
+                </m:num>
+                <m:den>
+                  <m:r>
+                    <w:rPr>
+                      <w:rFonts w:ascii="Cambria Math" w:eastAsiaTheme="minorEastAsia" w:hAnsi="Cambria Math"/>
+                    </w:rPr>
+                    <m:t>n</m:t>
+                  </m:r>
+                </m:den>
+              </m:f>
+            </m:num>
+            <m:den>
+              <m:r>
+                <w:rPr>
+                  <w:rFonts w:ascii="Cambria Math" w:eastAsiaTheme="minorEastAsia" w:hAnsi="Cambria Math"/>
+                </w:rPr>
+                <m:t>1</m:t>
+              </m:r>
+            </m:den>
+          </m:f>
+        </m:oMath>
+      </m:oMathPara>
+    </w:p>
+    <w:p>
+      <w:pPr>
+        <w:pStyle w:val="ListParagraph"/>
+        <w:rPr>
+          <w:rFonts w:eastAsiaTheme="minorEastAsia"/>
+        </w:rPr>
+      </w:pPr>
+      <m:oMathPara>
+        <m:oMath>
+          <m:r>
+            <w:rPr>
+              <w:rFonts w:ascii="Cambria Math" w:eastAsiaTheme="minorEastAsia" w:hAnsi="Cambria Math"/>
+            </w:rPr>
+            <m:t>P</m:t>
+          </m:r>
+          <m:d>
+            <m:dPr>
+              <m:ctrlPr>
+                <w:rPr>
+                  <w:rFonts w:ascii="Cambria Math" w:eastAsiaTheme="minorEastAsia" w:hAnsi="Cambria Math"/>
+                  <w:i/>
+                </w:rPr>
+              </m:ctrlPr>
+            </m:dPr>
+            <m:e>
+              <m:r>
+                <w:rPr>
+                  <w:rFonts w:ascii="Cambria Math" w:eastAsiaTheme="minorEastAsia" w:hAnsi="Cambria Math"/>
+                </w:rPr>
+                <m:t>X≥1</m:t>
+              </m:r>
+            </m:e>
+          </m:d>
+          <m:r>
+            <w:rPr>
+              <w:rFonts w:ascii="Cambria Math" w:eastAsiaTheme="minorEastAsia" w:hAnsi="Cambria Math"/>
+            </w:rPr>
+            <m:t>≤</m:t>
+          </m:r>
+          <m:d>
+            <m:dPr>
+              <m:ctrlPr>
+                <w:rPr>
+                  <w:rFonts w:ascii="Cambria Math" w:eastAsiaTheme="minorEastAsia" w:hAnsi="Cambria Math"/>
+                  <w:i/>
+                </w:rPr>
+              </m:ctrlPr>
+            </m:dPr>
+            <m:e>
+              <m:f>
+                <m:fPr>
+                  <m:ctrlPr>
+                    <w:rPr>
+                      <w:rFonts w:ascii="Cambria Math" w:eastAsiaTheme="minorEastAsia" w:hAnsi="Cambria Math"/>
+                      <w:i/>
+                    </w:rPr>
+                  </m:ctrlPr>
+                </m:fPr>
+                <m:num>
+                  <m:r>
+                    <w:rPr>
+                      <w:rFonts w:ascii="Cambria Math" w:eastAsiaTheme="minorEastAsia" w:hAnsi="Cambria Math"/>
+                    </w:rPr>
+                    <m:t>1</m:t>
+                  </m:r>
+                </m:num>
+                <m:den>
+                  <m:r>
+                    <w:rPr>
+                      <w:rFonts w:ascii="Cambria Math" w:eastAsiaTheme="minorEastAsia" w:hAnsi="Cambria Math"/>
+                    </w:rPr>
+                    <m:t>2</m:t>
+                  </m:r>
+                </m:den>
+              </m:f>
+            </m:e>
+          </m:d>
+          <m:r>
+            <w:rPr>
+              <w:rFonts w:ascii="Cambria Math" w:eastAsiaTheme="minorEastAsia" w:hAnsi="Cambria Math"/>
+            </w:rPr>
+            <m:t>*</m:t>
+          </m:r>
+          <m:f>
+            <m:fPr>
+              <m:ctrlPr>
+                <w:rPr>
+                  <w:rFonts w:ascii="Cambria Math" w:eastAsiaTheme="minorEastAsia" w:hAnsi="Cambria Math"/>
+                  <w:i/>
+                </w:rPr>
+              </m:ctrlPr>
+            </m:fPr>
+            <m:num>
+              <m:r>
+                <w:rPr>
+                  <w:rFonts w:ascii="Cambria Math" w:eastAsiaTheme="minorEastAsia" w:hAnsi="Cambria Math"/>
+                </w:rPr>
+                <m:t>n-1</m:t>
+              </m:r>
+            </m:num>
+            <m:den>
+              <m:r>
+                <w:rPr>
+                  <w:rFonts w:ascii="Cambria Math" w:eastAsiaTheme="minorEastAsia" w:hAnsi="Cambria Math"/>
+                </w:rPr>
+                <m:t>n</m:t>
+              </m:r>
+            </m:den>
+          </m:f>
+        </m:oMath>
+      </m:oMathPara>
+    </w:p>
+    <w:p>
+      <w:pPr>
+        <w:pStyle w:val="ListParagraph"/>
+        <w:rPr>
+          <w:rFonts w:eastAsiaTheme="minorEastAsia"/>
+        </w:rPr>
+      </w:pPr>
       <m:oMath>
         <m:r>
           <w:rPr>
             <w:rFonts w:ascii="Cambria Math" w:eastAsiaTheme="minorEastAsia" w:hAnsi="Cambria Math"/>
           </w:rPr>
-          <m:t>n-1&lt;n</m:t>
+          <m:t>n&gt;0</m:t>
         </m:r>
       </m:oMath>
       <w:r>
         <w:rPr>
           <w:rFonts w:eastAsiaTheme="minorEastAsia"/>
         </w:rPr>
-        <w:t xml:space="preserve">, so </w:t>
+        <w:t xml:space="preserve"> so </w:t>
       </w:r>
       <m:oMath>
         <m:f>
@@ -5460,7 +5859,7 @@
         <w:rPr>
           <w:rFonts w:eastAsiaTheme="minorEastAsia"/>
         </w:rPr>
-        <w:t>, so</w:t>
+        <w:t xml:space="preserve"> so</w:t>
       </w:r>
     </w:p>
     <w:p>
@@ -5476,7 +5875,7 @@
             <w:rPr>
               <w:rFonts w:ascii="Cambria Math" w:eastAsiaTheme="minorEastAsia" w:hAnsi="Cambria Math"/>
             </w:rPr>
-            <m:t>E</m:t>
+            <m:t>P</m:t>
           </m:r>
           <m:d>
             <m:dPr>
@@ -5492,7 +5891,7 @@
                 <w:rPr>
                   <w:rFonts w:ascii="Cambria Math" w:eastAsiaTheme="minorEastAsia" w:hAnsi="Cambria Math"/>
                 </w:rPr>
-                <m:t>X</m:t>
+                <m:t>X≥1</m:t>
               </m:r>
             </m:e>
           </m:d>
@@ -5624,28 +6023,10 @@
         <w:rPr>
           <w:rFonts w:eastAsiaTheme="minorEastAsia"/>
         </w:rPr>
-        <w:t>.</w:t>
-      </w:r>
-      <w:r>
-        <w:rPr>
-          <w:rFonts w:eastAsiaTheme="minorEastAsia"/>
-        </w:rPr>
-        <w:t xml:space="preserve"> </w:t>
-      </w:r>
-      <m:oMath>
-        <m:r>
-          <w:rPr>
-            <w:rFonts w:ascii="Cambria Math" w:eastAsiaTheme="minorEastAsia" w:hAnsi="Cambria Math"/>
-          </w:rPr>
-          <m:t>E(X)</m:t>
-        </m:r>
-      </m:oMath>
-      <w:r>
-        <w:rPr>
-          <w:rFonts w:eastAsiaTheme="minorEastAsia"/>
-        </w:rPr>
-        <w:t xml:space="preserve"> is the expected number of collisions. </w:t>
-      </w:r>
+        <w:t xml:space="preserve">. </w:t>
+      </w:r>
+      <w:bookmarkStart w:id="0" w:name="_GoBack"/>
+      <w:bookmarkEnd w:id="0"/>
       <w:r>
         <w:rPr>
           <w:rFonts w:eastAsiaTheme="minorEastAsia"/>
@@ -5676,6 +6057,7 @@
         <w:rPr>
           <w:rFonts w:eastAsiaTheme="minorEastAsia"/>
         </w:rPr>
+        <w:lastRenderedPageBreak/>
         <w:t xml:space="preserve">It is known from the previous parts that </w:t>
       </w:r>
       <m:oMath>
@@ -6096,8 +6478,6 @@
         </w:rPr>
         <w:t xml:space="preserve">in </w:t>
       </w:r>
-      <w:bookmarkStart w:id="0" w:name="_GoBack"/>
-      <w:bookmarkEnd w:id="0"/>
       <w:r>
         <w:rPr>
           <w:rFonts w:eastAsiaTheme="minorEastAsia"/>
@@ -6202,25 +6582,7 @@
           <w:rPr>
             <w:rFonts w:ascii="Cambria Math" w:eastAsiaTheme="minorEastAsia" w:hAnsi="Cambria Math"/>
           </w:rPr>
-          <m:t>O(</m:t>
-        </m:r>
-        <m:r>
-          <m:rPr>
-            <m:sty m:val="bi"/>
-          </m:rPr>
-          <w:rPr>
-            <w:rFonts w:ascii="Cambria Math" w:eastAsiaTheme="minorEastAsia" w:hAnsi="Cambria Math"/>
-          </w:rPr>
-          <m:t>n</m:t>
-        </m:r>
-        <m:r>
-          <m:rPr>
-            <m:sty m:val="bi"/>
-          </m:rPr>
-          <w:rPr>
-            <w:rFonts w:ascii="Cambria Math" w:eastAsiaTheme="minorEastAsia" w:hAnsi="Cambria Math"/>
-          </w:rPr>
-          <m:t>)</m:t>
+          <m:t>O(n)</m:t>
         </m:r>
       </m:oMath>
       <w:r>
@@ -6465,6 +6827,7 @@
     <w:lsdException w:name="HTML Sample" w:semiHidden="1" w:unhideWhenUsed="1"/>
     <w:lsdException w:name="HTML Typewriter" w:semiHidden="1" w:unhideWhenUsed="1"/>
     <w:lsdException w:name="HTML Variable" w:semiHidden="1" w:unhideWhenUsed="1"/>
+    <w:lsdException w:name="Normal Table" w:semiHidden="1" w:unhideWhenUsed="1"/>
     <w:lsdException w:name="annotation subject" w:semiHidden="1" w:unhideWhenUsed="1"/>
     <w:lsdException w:name="No List" w:semiHidden="1" w:unhideWhenUsed="1"/>
     <w:lsdException w:name="Outline List 1" w:semiHidden="1" w:unhideWhenUsed="1"/>
@@ -6510,9 +6873,11 @@
     <w:lsdException w:name="Table Subtle 1" w:semiHidden="1" w:unhideWhenUsed="1"/>
     <w:lsdException w:name="Table Subtle 2" w:semiHidden="1" w:unhideWhenUsed="1"/>
     <w:lsdException w:name="Table Web 1" w:semiHidden="1" w:unhideWhenUsed="1"/>
+    <w:lsdException w:name="Table Web 2" w:semiHidden="1" w:unhideWhenUsed="1"/>
     <w:lsdException w:name="Table Web 3" w:semiHidden="1" w:unhideWhenUsed="1"/>
     <w:lsdException w:name="Balloon Text" w:semiHidden="1" w:unhideWhenUsed="1"/>
     <w:lsdException w:name="Table Grid" w:uiPriority="39"/>
+    <w:lsdException w:name="Table Theme" w:semiHidden="1" w:unhideWhenUsed="1"/>
     <w:lsdException w:name="Placeholder Text" w:semiHidden="1"/>
     <w:lsdException w:name="No Spacing" w:uiPriority="1" w:qFormat="1"/>
     <w:lsdException w:name="Light Shading" w:uiPriority="60"/>

</xml_diff>